<commit_message>
Revize a drobný rozšíření
</commit_message>
<xml_diff>
--- a/docassemble/ZakladacSpolku/data/templates/Stanovy.docx
+++ b/docassemble/ZakladacSpolku/data/templates/Stanovy.docx
@@ -68,447 +68,321 @@
         </w:rPr>
       </w:pPr>
       <w:r>
-        <w:t xml:space="preserve">{%p </w:t>
-      </w:r>
-      <w:proofErr w:type="spellStart"/>
-      <w:r>
-        <w:t>if</w:t>
-      </w:r>
-      <w:proofErr w:type="spellEnd"/>
+        <w:t xml:space="preserve">{%p if </w:t>
+      </w:r>
+      <w:r>
+        <w:t>Spolek.popis</w:t>
+      </w:r>
+      <w:r>
+        <w:t xml:space="preserve"> and minimalVerze == </w:t>
+      </w:r>
+      <w:r>
+        <w:t>‘</w:t>
+      </w:r>
+      <w:r>
+        <w:t>False</w:t>
+      </w:r>
+      <w:r>
+        <w:t>‘</w:t>
+      </w:r>
+      <w:r>
+        <w:t xml:space="preserve"> %}</w:t>
+      </w:r>
+    </w:p>
+    <w:p>
+      <w:pPr>
+        <w:pStyle w:val="Heading1"/>
+      </w:pPr>
+      <w:r>
+        <w:t>Popis spolku</w:t>
+      </w:r>
+    </w:p>
+    <w:p>
+      <w:pPr>
+        <w:pStyle w:val="Bod"/>
+      </w:pPr>
+      <w:r>
+        <w:t xml:space="preserve">{{ </w:t>
+      </w:r>
+      <w:r>
+        <w:t>Spolek.popis</w:t>
+      </w:r>
+      <w:r>
+        <w:t xml:space="preserve"> }}</w:t>
+      </w:r>
+    </w:p>
+    <w:p>
+      <w:pPr>
+        <w:pStyle w:val="Bod"/>
+      </w:pPr>
+      <w:r>
+        <w:rPr>
+          <w:rFonts w:eastAsia="Gill Sans MT" w:cs="Gill Sans MT"/>
+          <w:szCs w:val="24"/>
+        </w:rPr>
+        <w:t>{%p endif %}</w:t>
+      </w:r>
+    </w:p>
+    <w:p>
+      <w:pPr>
+        <w:pStyle w:val="Heading1"/>
+      </w:pPr>
+      <w:r>
+        <w:t>Účel spolku</w:t>
+      </w:r>
+    </w:p>
+    <w:p>
+      <w:pPr>
+        <w:pStyle w:val="Bod"/>
+      </w:pPr>
+      <w:r>
+        <w:t xml:space="preserve">{%p for ucel in </w:t>
+      </w:r>
+      <w:r>
+        <w:t>ucelySeznam</w:t>
+      </w:r>
       <w:r>
         <w:t xml:space="preserve"> </w:t>
       </w:r>
-      <w:proofErr w:type="spellStart"/>
-      <w:r>
-        <w:t>Spolek.popis</w:t>
-      </w:r>
-      <w:proofErr w:type="spellEnd"/>
+      <w:r>
+        <w:t>%}</w:t>
+      </w:r>
+    </w:p>
+    <w:p>
+      <w:pPr>
+        <w:pStyle w:val="Bod"/>
+      </w:pPr>
+      <w:r>
+        <w:t>{{ ucel }}</w:t>
+      </w:r>
+    </w:p>
+    <w:p>
+      <w:pPr>
+        <w:pStyle w:val="Bod"/>
+      </w:pPr>
+      <w:r>
+        <w:t>{%p endfor %}</w:t>
+      </w:r>
+    </w:p>
+    <w:p>
+      <w:pPr>
+        <w:pStyle w:val="Heading1"/>
+      </w:pPr>
+      <w:r>
+        <w:t>Formy činnosti</w:t>
+      </w:r>
+    </w:p>
+    <w:p>
+      <w:pPr>
+        <w:pStyle w:val="Bod"/>
+      </w:pPr>
+      <w:r>
+        <w:t>Formami činnosti spolku jsou zejména:</w:t>
+      </w:r>
+    </w:p>
+    <w:p>
+      <w:pPr>
+        <w:pStyle w:val="Psmeno"/>
+      </w:pPr>
+      <w:r>
+        <w:t xml:space="preserve">{%p for cinnost in </w:t>
+      </w:r>
+      <w:r>
+        <w:t>cinnostiSeznam</w:t>
+      </w:r>
       <w:r>
         <w:t xml:space="preserve"> %}</w:t>
       </w:r>
     </w:p>
     <w:p>
       <w:pPr>
+        <w:pStyle w:val="Psmeno"/>
+      </w:pPr>
+      <w:r>
+        <w:t>{{ cinnost }}</w:t>
+      </w:r>
+    </w:p>
+    <w:p>
+      <w:pPr>
+        <w:pStyle w:val="Psmeno"/>
+      </w:pPr>
+      <w:r>
+        <w:t>{%p endfor %}</w:t>
+      </w:r>
+    </w:p>
+    <w:p>
+      <w:pPr>
         <w:pStyle w:val="Heading1"/>
       </w:pPr>
       <w:r>
-        <w:t>Popis spolku</w:t>
-      </w:r>
-    </w:p>
-    <w:p>
-      <w:pPr>
-        <w:pStyle w:val="Bod"/>
+        <w:t>Nejvyšší orgán</w:t>
+      </w:r>
+    </w:p>
+    <w:p>
+      <w:pPr>
+        <w:pStyle w:val="Bod"/>
+      </w:pPr>
+      <w:r>
+        <w:t>Nejvyšším orgánem spolku je Členská schůze.</w:t>
+      </w:r>
+    </w:p>
+    <w:p>
+      <w:pPr>
+        <w:pStyle w:val="Bod"/>
+        <w:rPr>
+          <w:rFonts w:eastAsia="Gill Sans MT" w:cs="Gill Sans MT"/>
+          <w:szCs w:val="24"/>
+        </w:rPr>
+      </w:pPr>
+      <w:r>
+        <w:t xml:space="preserve">{%p if </w:t>
+      </w:r>
+      <w:r>
+        <w:t>Spolek.nejvyssiOrgan</w:t>
+      </w:r>
+      <w:r>
+        <w:t xml:space="preserve">.cetnost </w:t>
+      </w:r>
+      <w:r>
+        <w:t>=</w:t>
+      </w:r>
+      <w:r>
+        <w:t>=</w:t>
+      </w:r>
+      <w:r>
+        <w:t xml:space="preserve"> ‘</w:t>
+      </w:r>
+      <w:r>
+        <w:t xml:space="preserve">neurcite </w:t>
+      </w:r>
+      <w:r>
+        <w:t>‘</w:t>
+      </w:r>
+      <w:r>
+        <w:t xml:space="preserve"> %}</w:t>
+      </w:r>
+    </w:p>
+    <w:p>
+      <w:pPr>
+        <w:pStyle w:val="Bod"/>
+      </w:pPr>
+      <w:r>
+        <w:t>Členská schůze je svolávána dle potřeby.</w:t>
+      </w:r>
+    </w:p>
+    <w:p>
+      <w:pPr>
+        <w:pStyle w:val="Bod"/>
+      </w:pPr>
+      <w:r>
+        <w:t>{%</w:t>
+      </w:r>
+      <w:r>
+        <w:t>p el</w:t>
+      </w:r>
+      <w:r>
+        <w:t>se</w:t>
+      </w:r>
+      <w:r>
+        <w:t xml:space="preserve"> </w:t>
+      </w:r>
+      <w:r>
+        <w:t>%}</w:t>
+      </w:r>
+    </w:p>
+    <w:p>
+      <w:pPr>
+        <w:pStyle w:val="Bod"/>
+      </w:pPr>
+      <w:r>
+        <w:t xml:space="preserve">Členská schůze je svolávána </w:t>
+      </w:r>
+      <w:r>
+        <w:t xml:space="preserve">nejméně </w:t>
+      </w:r>
+      <w:r>
+        <w:t>jednou ročně</w:t>
+      </w:r>
+      <w:r>
+        <w:t>.</w:t>
+      </w:r>
+    </w:p>
+    <w:p>
+      <w:pPr>
+        <w:pStyle w:val="Bod"/>
+      </w:pPr>
+      <w:r>
+        <w:t>{%p endif %}</w:t>
+      </w:r>
+    </w:p>
+    <w:p>
+      <w:pPr>
+        <w:pStyle w:val="Bod"/>
+      </w:pPr>
+      <w:r>
+        <w:t>Členská schůze především:</w:t>
+      </w:r>
+    </w:p>
+    <w:p>
+      <w:pPr>
+        <w:pStyle w:val="Psmeno"/>
+        <w:rPr>
+          <w:rFonts w:eastAsia="Gill Sans MT" w:cs="Gill Sans MT"/>
+          <w:szCs w:val="24"/>
+        </w:rPr>
+      </w:pPr>
+      <w:r>
+        <w:t xml:space="preserve">{%p for </w:t>
+      </w:r>
+      <w:r>
+        <w:t>pravomoc</w:t>
+      </w:r>
+      <w:r>
+        <w:t xml:space="preserve"> in </w:t>
+      </w:r>
+      <w:r>
+        <w:t>pravomociSeznam</w:t>
+      </w:r>
+      <w:r>
+        <w:t>|add_separators</w:t>
+      </w:r>
+      <w:r>
+        <w:t xml:space="preserve"> %}</w:t>
+      </w:r>
+    </w:p>
+    <w:p>
+      <w:pPr>
+        <w:pStyle w:val="Psmeno"/>
       </w:pPr>
       <w:r>
         <w:t xml:space="preserve">{{ </w:t>
       </w:r>
-      <w:proofErr w:type="spellStart"/>
-      <w:r>
-        <w:t>Spolek.popis</w:t>
-      </w:r>
-      <w:proofErr w:type="spellEnd"/>
+      <w:r>
+        <w:t>pravomoc</w:t>
+      </w:r>
       <w:r>
         <w:t xml:space="preserve"> }}</w:t>
       </w:r>
     </w:p>
     <w:p>
       <w:pPr>
-        <w:pStyle w:val="Bod"/>
-      </w:pPr>
-      <w:r>
+        <w:pStyle w:val="Psmeno"/>
+      </w:pPr>
+      <w:r>
+        <w:t>{%p endfor %}</w:t>
+      </w:r>
+    </w:p>
+    <w:p>
+      <w:pPr>
+        <w:pStyle w:val="Psmeno"/>
         <w:rPr>
           <w:rFonts w:eastAsia="Gill Sans MT" w:cs="Gill Sans MT"/>
           <w:szCs w:val="24"/>
         </w:rPr>
-        <w:t xml:space="preserve">{%p </w:t>
-      </w:r>
-      <w:proofErr w:type="spellStart"/>
-      <w:r>
-        <w:rPr>
-          <w:rFonts w:eastAsia="Gill Sans MT" w:cs="Gill Sans MT"/>
-          <w:szCs w:val="24"/>
-        </w:rPr>
-        <w:t>endif</w:t>
-      </w:r>
-      <w:proofErr w:type="spellEnd"/>
-      <w:r>
-        <w:rPr>
-          <w:rFonts w:eastAsia="Gill Sans MT" w:cs="Gill Sans MT"/>
-          <w:szCs w:val="24"/>
-        </w:rPr>
-        <w:t xml:space="preserve"> %}</w:t>
-      </w:r>
-    </w:p>
-    <w:p>
-      <w:pPr>
-        <w:pStyle w:val="Heading1"/>
-      </w:pPr>
-      <w:r>
-        <w:t>Účel spolku</w:t>
-      </w:r>
-    </w:p>
-    <w:p>
-      <w:pPr>
-        <w:pStyle w:val="Bod"/>
-      </w:pPr>
-      <w:r>
-        <w:t xml:space="preserve">{%p </w:t>
-      </w:r>
-      <w:proofErr w:type="spellStart"/>
-      <w:r>
-        <w:t>for</w:t>
-      </w:r>
-      <w:proofErr w:type="spellEnd"/>
-      <w:r>
-        <w:t xml:space="preserve"> ucel in </w:t>
-      </w:r>
-      <w:proofErr w:type="spellStart"/>
-      <w:r>
-        <w:t>ucelySeznam</w:t>
-      </w:r>
-      <w:proofErr w:type="spellEnd"/>
-      <w:r>
-        <w:t xml:space="preserve"> </w:t>
-      </w:r>
-      <w:r>
-        <w:t>%}</w:t>
-      </w:r>
-    </w:p>
-    <w:p>
-      <w:pPr>
-        <w:pStyle w:val="Bod"/>
-      </w:pPr>
-      <w:r>
-        <w:t>{{ ucel }}</w:t>
-      </w:r>
-    </w:p>
-    <w:p>
-      <w:pPr>
-        <w:pStyle w:val="Bod"/>
-      </w:pPr>
-      <w:r>
-        <w:t xml:space="preserve">{%p </w:t>
-      </w:r>
-      <w:proofErr w:type="spellStart"/>
-      <w:r>
-        <w:t>endfor</w:t>
-      </w:r>
-      <w:proofErr w:type="spellEnd"/>
-      <w:r>
-        <w:t xml:space="preserve"> %}</w:t>
-      </w:r>
-    </w:p>
-    <w:p>
-      <w:pPr>
-        <w:pStyle w:val="Heading1"/>
-      </w:pPr>
-      <w:r>
-        <w:t>Formy činnosti</w:t>
-      </w:r>
-    </w:p>
-    <w:p>
-      <w:pPr>
-        <w:pStyle w:val="Bod"/>
-      </w:pPr>
-      <w:r>
-        <w:t>Formami činnosti spolku jsou zejména:</w:t>
-      </w:r>
-    </w:p>
-    <w:p>
-      <w:pPr>
-        <w:pStyle w:val="Psmeno"/>
-      </w:pPr>
-      <w:r>
-        <w:t xml:space="preserve">{%p </w:t>
-      </w:r>
-      <w:proofErr w:type="spellStart"/>
-      <w:r>
-        <w:t>for</w:t>
-      </w:r>
-      <w:proofErr w:type="spellEnd"/>
-      <w:r>
-        <w:t xml:space="preserve"> </w:t>
-      </w:r>
-      <w:proofErr w:type="spellStart"/>
-      <w:r>
-        <w:t>cinnost</w:t>
-      </w:r>
-      <w:proofErr w:type="spellEnd"/>
-      <w:r>
-        <w:t xml:space="preserve"> in </w:t>
-      </w:r>
-      <w:proofErr w:type="spellStart"/>
-      <w:r>
-        <w:t>cinnostiSeznam</w:t>
-      </w:r>
-      <w:proofErr w:type="spellEnd"/>
-      <w:r>
-        <w:t xml:space="preserve"> %}</w:t>
-      </w:r>
-    </w:p>
-    <w:p>
-      <w:pPr>
-        <w:pStyle w:val="Psmeno"/>
-      </w:pPr>
-      <w:r>
-        <w:t xml:space="preserve">{{ </w:t>
-      </w:r>
-      <w:proofErr w:type="spellStart"/>
-      <w:r>
-        <w:t>cinnost</w:t>
-      </w:r>
-      <w:proofErr w:type="spellEnd"/>
-      <w:r>
-        <w:t xml:space="preserve"> }}</w:t>
-      </w:r>
-    </w:p>
-    <w:p>
-      <w:pPr>
-        <w:pStyle w:val="Psmeno"/>
-      </w:pPr>
-      <w:r>
-        <w:t xml:space="preserve">{%p </w:t>
-      </w:r>
-      <w:proofErr w:type="spellStart"/>
-      <w:r>
-        <w:t>endfor</w:t>
-      </w:r>
-      <w:proofErr w:type="spellEnd"/>
-      <w:r>
-        <w:t xml:space="preserve"> %}</w:t>
-      </w:r>
-    </w:p>
-    <w:p>
-      <w:pPr>
-        <w:pStyle w:val="Heading1"/>
-      </w:pPr>
-      <w:r>
-        <w:t>Nejvyšší orgán</w:t>
-      </w:r>
-    </w:p>
-    <w:p>
-      <w:pPr>
-        <w:pStyle w:val="Bod"/>
-      </w:pPr>
-      <w:r>
-        <w:t>Nejvyšším orgánem spolku je Členská schůze.</w:t>
-      </w:r>
-    </w:p>
-    <w:p>
-      <w:pPr>
-        <w:pStyle w:val="Bod"/>
-        <w:rPr>
-          <w:rFonts w:eastAsia="Gill Sans MT" w:cs="Gill Sans MT"/>
-          <w:szCs w:val="24"/>
-        </w:rPr>
-      </w:pPr>
-      <w:r>
-        <w:t xml:space="preserve">{%p </w:t>
-      </w:r>
-      <w:proofErr w:type="spellStart"/>
-      <w:r>
-        <w:t>if</w:t>
-      </w:r>
-      <w:proofErr w:type="spellEnd"/>
-      <w:r>
-        <w:t xml:space="preserve"> </w:t>
-      </w:r>
-      <w:proofErr w:type="spellStart"/>
-      <w:r>
-        <w:t>Spolek.nejvyssiOrgan</w:t>
-      </w:r>
-      <w:r>
-        <w:t>.cetnost</w:t>
-      </w:r>
-      <w:proofErr w:type="spellEnd"/>
-      <w:r>
-        <w:t xml:space="preserve"> </w:t>
-      </w:r>
-      <w:r>
-        <w:t>=</w:t>
-      </w:r>
-      <w:r>
-        <w:t>=</w:t>
-      </w:r>
-      <w:r>
-        <w:t xml:space="preserve"> ‘</w:t>
-      </w:r>
-      <w:proofErr w:type="spellStart"/>
-      <w:r>
-        <w:t>neurcite</w:t>
-      </w:r>
-      <w:proofErr w:type="spellEnd"/>
-      <w:r>
-        <w:t xml:space="preserve"> </w:t>
-      </w:r>
-      <w:r>
-        <w:t>‘</w:t>
-      </w:r>
-      <w:r>
-        <w:t xml:space="preserve"> %}</w:t>
-      </w:r>
-    </w:p>
-    <w:p>
-      <w:pPr>
-        <w:pStyle w:val="Bod"/>
-      </w:pPr>
-      <w:r>
-        <w:t>Členská schůze je svolávána dle potřeby.</w:t>
-      </w:r>
-    </w:p>
-    <w:p>
-      <w:pPr>
-        <w:pStyle w:val="Bod"/>
-      </w:pPr>
-      <w:r>
-        <w:t>{%</w:t>
-      </w:r>
-      <w:r>
-        <w:t xml:space="preserve">p </w:t>
-      </w:r>
-      <w:proofErr w:type="spellStart"/>
-      <w:r>
-        <w:t>el</w:t>
-      </w:r>
-      <w:r>
-        <w:t>se</w:t>
-      </w:r>
-      <w:proofErr w:type="spellEnd"/>
-      <w:r>
-        <w:t xml:space="preserve"> </w:t>
-      </w:r>
-      <w:r>
-        <w:t>%}</w:t>
-      </w:r>
-    </w:p>
-    <w:p>
-      <w:pPr>
-        <w:pStyle w:val="Bod"/>
-      </w:pPr>
-      <w:r>
-        <w:t xml:space="preserve">Členská schůze je svolávána </w:t>
-      </w:r>
-      <w:r>
-        <w:t xml:space="preserve">nejméně </w:t>
-      </w:r>
-      <w:r>
-        <w:t>jednou ročně</w:t>
-      </w:r>
-      <w:r>
-        <w:t>.</w:t>
-      </w:r>
-    </w:p>
-    <w:p>
-      <w:pPr>
-        <w:pStyle w:val="Bod"/>
-      </w:pPr>
-      <w:r>
-        <w:t xml:space="preserve">{%p </w:t>
-      </w:r>
-      <w:proofErr w:type="spellStart"/>
-      <w:r>
-        <w:t>endif</w:t>
-      </w:r>
-      <w:proofErr w:type="spellEnd"/>
-      <w:r>
-        <w:t xml:space="preserve"> %}</w:t>
-      </w:r>
-    </w:p>
-    <w:p>
-      <w:pPr>
-        <w:pStyle w:val="Bod"/>
-      </w:pPr>
-      <w:r>
-        <w:t>Členská schůze především:</w:t>
-      </w:r>
-    </w:p>
-    <w:p>
-      <w:pPr>
-        <w:pStyle w:val="Psmeno"/>
-        <w:rPr>
-          <w:rFonts w:eastAsia="Gill Sans MT" w:cs="Gill Sans MT"/>
-          <w:szCs w:val="24"/>
-        </w:rPr>
-      </w:pPr>
-      <w:r>
-        <w:t xml:space="preserve">{%p </w:t>
-      </w:r>
-      <w:proofErr w:type="spellStart"/>
-      <w:r>
-        <w:t>for</w:t>
-      </w:r>
-      <w:proofErr w:type="spellEnd"/>
-      <w:r>
-        <w:t xml:space="preserve"> </w:t>
-      </w:r>
-      <w:r>
-        <w:t>pravomoc</w:t>
-      </w:r>
-      <w:r>
-        <w:t xml:space="preserve"> in </w:t>
-      </w:r>
-      <w:proofErr w:type="spellStart"/>
-      <w:r>
-        <w:t>pravomociSeznam</w:t>
-      </w:r>
-      <w:r>
-        <w:t>|add_separators</w:t>
-      </w:r>
-      <w:proofErr w:type="spellEnd"/>
-      <w:r>
-        <w:t xml:space="preserve"> %}</w:t>
-      </w:r>
-    </w:p>
-    <w:p>
-      <w:pPr>
-        <w:pStyle w:val="Psmeno"/>
-      </w:pPr>
-      <w:r>
-        <w:t xml:space="preserve">{{ </w:t>
-      </w:r>
-      <w:r>
-        <w:t>pravomoc</w:t>
-      </w:r>
-      <w:r>
-        <w:t xml:space="preserve"> }}</w:t>
-      </w:r>
-    </w:p>
-    <w:p>
-      <w:pPr>
-        <w:pStyle w:val="Psmeno"/>
-      </w:pPr>
-      <w:r>
-        <w:t xml:space="preserve">{%p </w:t>
-      </w:r>
-      <w:proofErr w:type="spellStart"/>
-      <w:r>
-        <w:t>endfor</w:t>
-      </w:r>
-      <w:proofErr w:type="spellEnd"/>
-      <w:r>
-        <w:t xml:space="preserve"> %}</w:t>
-      </w:r>
-    </w:p>
-    <w:p>
-      <w:pPr>
-        <w:pStyle w:val="Psmeno"/>
-        <w:rPr>
-          <w:rFonts w:eastAsia="Gill Sans MT" w:cs="Gill Sans MT"/>
-          <w:szCs w:val="24"/>
-        </w:rPr>
-      </w:pPr>
-      <w:r>
-        <w:t xml:space="preserve">{%p </w:t>
-      </w:r>
-      <w:proofErr w:type="spellStart"/>
-      <w:r>
-        <w:t>if</w:t>
-      </w:r>
-      <w:proofErr w:type="spellEnd"/>
-      <w:r>
-        <w:t xml:space="preserve"> </w:t>
-      </w:r>
-      <w:proofErr w:type="spellStart"/>
+      </w:pPr>
+      <w:r>
+        <w:t xml:space="preserve">{%p if </w:t>
+      </w:r>
       <w:r>
         <w:t>Spolek.nejvyssiOrga</w:t>
       </w:r>
@@ -518,7 +392,6 @@
       <w:r>
         <w:t>.perrollam</w:t>
       </w:r>
-      <w:proofErr w:type="spellEnd"/>
       <w:r>
         <w:t xml:space="preserve"> </w:t>
       </w:r>
@@ -544,15 +417,7 @@
         </w:rPr>
       </w:pPr>
       <w:r>
-        <w:t xml:space="preserve">{%p </w:t>
-      </w:r>
-      <w:proofErr w:type="spellStart"/>
-      <w:r>
-        <w:t>endif</w:t>
-      </w:r>
-      <w:proofErr w:type="spellEnd"/>
-      <w:r>
-        <w:t xml:space="preserve"> %}</w:t>
+        <w:t>{%p endif %}</w:t>
       </w:r>
     </w:p>
     <w:p>
@@ -568,31 +433,7 @@
         <w:pStyle w:val="Bod"/>
       </w:pPr>
       <w:r>
-        <w:t xml:space="preserve">{%p </w:t>
-      </w:r>
-      <w:proofErr w:type="spellStart"/>
-      <w:r>
-        <w:t>if</w:t>
-      </w:r>
-      <w:proofErr w:type="spellEnd"/>
-      <w:r>
-        <w:t xml:space="preserve"> </w:t>
-      </w:r>
-      <w:proofErr w:type="spellStart"/>
-      <w:r>
-        <w:t>Spolek.statutar.druh</w:t>
-      </w:r>
-      <w:proofErr w:type="spellEnd"/>
-      <w:r>
-        <w:t xml:space="preserve"> == ‘</w:t>
-      </w:r>
-      <w:proofErr w:type="spellStart"/>
-      <w:r>
-        <w:t>predseda</w:t>
-      </w:r>
-      <w:proofErr w:type="spellEnd"/>
-      <w:r>
-        <w:t>‘ %}</w:t>
+        <w:t>{%p if Spolek.statutar.druh == ‘predseda‘ %}</w:t>
       </w:r>
     </w:p>
     <w:p>
@@ -612,34 +453,17 @@
         <w:pStyle w:val="Bod"/>
       </w:pPr>
       <w:r>
-        <w:t xml:space="preserve">{%p </w:t>
-      </w:r>
-      <w:proofErr w:type="spellStart"/>
-      <w:r>
-        <w:t>if</w:t>
-      </w:r>
-      <w:proofErr w:type="spellEnd"/>
+        <w:t>{%p if Spolek.statutar.obdobi =</w:t>
+      </w:r>
+      <w:r>
+        <w:t>=</w:t>
+      </w:r>
       <w:r>
         <w:t xml:space="preserve"> </w:t>
       </w:r>
-      <w:proofErr w:type="spellStart"/>
-      <w:r>
-        <w:t>Spolek.statutar.obdobi</w:t>
-      </w:r>
-      <w:proofErr w:type="spellEnd"/>
-      <w:r>
-        <w:t xml:space="preserve"> =</w:t>
-      </w:r>
-      <w:r>
-        <w:t>=</w:t>
-      </w:r>
-      <w:r>
-        <w:t xml:space="preserve"> </w:t>
-      </w:r>
       <w:r>
         <w:t>‘</w:t>
       </w:r>
-      <w:proofErr w:type="spellStart"/>
       <w:r>
         <w:t>neu</w:t>
       </w:r>
@@ -649,7 +473,6 @@
       <w:r>
         <w:t>cito</w:t>
       </w:r>
-      <w:proofErr w:type="spellEnd"/>
       <w:r>
         <w:t>‘</w:t>
       </w:r>
@@ -686,15 +509,7 @@
         <w:pStyle w:val="Bod"/>
       </w:pPr>
       <w:r>
-        <w:t xml:space="preserve">{%p </w:t>
-      </w:r>
-      <w:proofErr w:type="spellStart"/>
-      <w:r>
-        <w:t>else</w:t>
-      </w:r>
-      <w:proofErr w:type="spellEnd"/>
-      <w:r>
-        <w:t xml:space="preserve"> %}</w:t>
+        <w:t>{%p else %}</w:t>
       </w:r>
     </w:p>
     <w:p>
@@ -730,15 +545,7 @@
         </w:numPr>
       </w:pPr>
       <w:r>
-        <w:t xml:space="preserve">{%p </w:t>
-      </w:r>
-      <w:proofErr w:type="spellStart"/>
-      <w:r>
-        <w:t>endif</w:t>
-      </w:r>
-      <w:proofErr w:type="spellEnd"/>
-      <w:r>
-        <w:t xml:space="preserve"> %}</w:t>
+        <w:t>{%p endif %}</w:t>
       </w:r>
     </w:p>
     <w:p>
@@ -757,15 +564,7 @@
         <w:pStyle w:val="Bod"/>
       </w:pPr>
       <w:r>
-        <w:t xml:space="preserve">{%p </w:t>
-      </w:r>
-      <w:proofErr w:type="spellStart"/>
-      <w:r>
-        <w:t>else</w:t>
-      </w:r>
-      <w:proofErr w:type="spellEnd"/>
-      <w:r>
-        <w:t xml:space="preserve"> %}</w:t>
+        <w:t>{%p else %}</w:t>
       </w:r>
     </w:p>
     <w:p>
@@ -796,53 +595,21 @@
         <w:t xml:space="preserve">Počet členů výboru: </w:t>
       </w:r>
       <w:r>
-        <w:t xml:space="preserve">{{ </w:t>
-      </w:r>
-      <w:proofErr w:type="spellStart"/>
-      <w:r>
-        <w:t>Spolek.statutar.clen.target_number</w:t>
-      </w:r>
-      <w:proofErr w:type="spellEnd"/>
-      <w:r>
-        <w:t xml:space="preserve"> }}</w:t>
-      </w:r>
-    </w:p>
-    <w:p>
-      <w:pPr>
-        <w:pStyle w:val="Bod"/>
-      </w:pPr>
-      <w:r>
-        <w:t xml:space="preserve">{%p </w:t>
-      </w:r>
-      <w:proofErr w:type="spellStart"/>
-      <w:r>
-        <w:t>if</w:t>
-      </w:r>
-      <w:proofErr w:type="spellEnd"/>
-      <w:r>
-        <w:t xml:space="preserve"> </w:t>
-      </w:r>
-      <w:proofErr w:type="spellStart"/>
-      <w:r>
-        <w:t>Spolek.statutar.obdobi</w:t>
-      </w:r>
-      <w:proofErr w:type="spellEnd"/>
-      <w:r>
-        <w:t xml:space="preserve"> == ‘</w:t>
-      </w:r>
-      <w:proofErr w:type="spellStart"/>
-      <w:r>
-        <w:t>neu</w:t>
+        <w:t>{{ Spolek.statutar.clen.target_number }}</w:t>
+      </w:r>
+    </w:p>
+    <w:p>
+      <w:pPr>
+        <w:pStyle w:val="Bod"/>
+      </w:pPr>
+      <w:r>
+        <w:t>{%p if Spolek.statutar.obdobi == ‘neu</w:t>
       </w:r>
       <w:r>
         <w:t>r</w:t>
       </w:r>
       <w:r>
-        <w:t>cito</w:t>
-      </w:r>
-      <w:proofErr w:type="spellEnd"/>
-      <w:r>
-        <w:t>‘ %}</w:t>
+        <w:t>cito‘ %}</w:t>
       </w:r>
     </w:p>
     <w:p>
@@ -854,31 +621,15 @@
         </w:numPr>
       </w:pPr>
       <w:r>
-        <w:t xml:space="preserve">Členové Výboru jsou voleni na dobu neurčitou. Případně dokud nejsou členskou schůzí odvoláni, nebo </w:t>
-      </w:r>
-      <w:proofErr w:type="spellStart"/>
-      <w:r>
-        <w:t>pozbudou</w:t>
-      </w:r>
-      <w:proofErr w:type="spellEnd"/>
-      <w:r>
-        <w:t xml:space="preserve"> členství ve spolku.</w:t>
-      </w:r>
-    </w:p>
-    <w:p>
-      <w:pPr>
-        <w:pStyle w:val="Bod"/>
-      </w:pPr>
-      <w:r>
-        <w:t xml:space="preserve">{%p </w:t>
-      </w:r>
-      <w:proofErr w:type="spellStart"/>
-      <w:r>
-        <w:t>else</w:t>
-      </w:r>
-      <w:proofErr w:type="spellEnd"/>
-      <w:r>
-        <w:t xml:space="preserve"> %}</w:t>
+        <w:t>Členové Výboru jsou voleni na dobu neurčitou. Případně dokud nejsou členskou schůzí odvoláni, nebo pozbudou členství ve spolku.</w:t>
+      </w:r>
+    </w:p>
+    <w:p>
+      <w:pPr>
+        <w:pStyle w:val="Bod"/>
+      </w:pPr>
+      <w:r>
+        <w:t>{%p else %}</w:t>
       </w:r>
     </w:p>
     <w:p>
@@ -896,135 +647,139 @@
         <w:t xml:space="preserve">jednoho roku. </w:t>
       </w:r>
       <w:r>
-        <w:t xml:space="preserve">Případně dokud nejsou členskou schůzi odvoláni, nebo </w:t>
-      </w:r>
-      <w:proofErr w:type="spellStart"/>
-      <w:r>
-        <w:t>pozbudou</w:t>
-      </w:r>
-      <w:proofErr w:type="spellEnd"/>
-      <w:r>
-        <w:t xml:space="preserve"> členství ve spolku.</w:t>
-      </w:r>
-    </w:p>
-    <w:p>
-      <w:pPr>
-        <w:pStyle w:val="Bod"/>
-        <w:rPr>
-          <w:szCs w:val="24"/>
-        </w:rPr>
-      </w:pPr>
-      <w:r>
-        <w:t xml:space="preserve">{%p </w:t>
-      </w:r>
-      <w:proofErr w:type="spellStart"/>
-      <w:r>
-        <w:t>endif</w:t>
-      </w:r>
-      <w:proofErr w:type="spellEnd"/>
-      <w:r>
-        <w:t xml:space="preserve"> %}</w:t>
-      </w:r>
-    </w:p>
-    <w:p>
-      <w:pPr>
-        <w:pStyle w:val="Bod"/>
-      </w:pPr>
-      <w:r>
-        <w:t xml:space="preserve">{%p </w:t>
-      </w:r>
-      <w:proofErr w:type="spellStart"/>
-      <w:r>
-        <w:t>if</w:t>
-      </w:r>
-      <w:proofErr w:type="spellEnd"/>
+        <w:t>Případně dokud nejsou členskou schůzi odvoláni, nebo pozbudou členství ve spolku.</w:t>
+      </w:r>
+    </w:p>
+    <w:p>
+      <w:pPr>
+        <w:pStyle w:val="Bod"/>
+        <w:rPr>
+          <w:szCs w:val="24"/>
+        </w:rPr>
+      </w:pPr>
+      <w:r>
+        <w:t>{%p endif %}</w:t>
+      </w:r>
+    </w:p>
+    <w:p>
+      <w:pPr>
+        <w:pStyle w:val="Bod"/>
+      </w:pPr>
+      <w:r>
+        <w:t xml:space="preserve">{%p if </w:t>
+      </w:r>
+      <w:r>
+        <w:t xml:space="preserve">minimalVerze or </w:t>
+      </w:r>
+      <w:r>
+        <w:t>Spolek.statutar.zpusobJednani == ‘samostatne‘</w:t>
+      </w:r>
       <w:r>
         <w:t xml:space="preserve"> </w:t>
       </w:r>
-      <w:proofErr w:type="spellStart"/>
-      <w:r>
-        <w:t>minimalVerze</w:t>
-      </w:r>
-      <w:proofErr w:type="spellEnd"/>
-      <w:r>
-        <w:t xml:space="preserve"> </w:t>
-      </w:r>
-      <w:proofErr w:type="spellStart"/>
-      <w:r>
-        <w:t>or</w:t>
-      </w:r>
-      <w:proofErr w:type="spellEnd"/>
-      <w:r>
-        <w:t xml:space="preserve"> </w:t>
-      </w:r>
-      <w:proofErr w:type="spellStart"/>
-      <w:r>
-        <w:t>Spolek.statutar.zpusobJednani</w:t>
-      </w:r>
-      <w:proofErr w:type="spellEnd"/>
-      <w:r>
-        <w:t xml:space="preserve"> == ‘</w:t>
-      </w:r>
-      <w:proofErr w:type="spellStart"/>
-      <w:r>
-        <w:t>samostatne</w:t>
-      </w:r>
-      <w:proofErr w:type="spellEnd"/>
+      <w:r>
+        <w:t>%}</w:t>
+      </w:r>
+    </w:p>
+    <w:p>
+      <w:pPr>
+        <w:pStyle w:val="Bod"/>
+        <w:rPr>
+          <w:szCs w:val="24"/>
+        </w:rPr>
+      </w:pPr>
+      <w:r>
+        <w:rPr>
+          <w:szCs w:val="24"/>
+        </w:rPr>
+        <w:t>Každý člen výboru jedná za spolek samostatně.</w:t>
+      </w:r>
+    </w:p>
+    <w:p>
+      <w:pPr>
+        <w:pStyle w:val="Bod"/>
+        <w:rPr>
+          <w:szCs w:val="24"/>
+        </w:rPr>
+      </w:pPr>
+      <w:r>
+        <w:t>{%p elif Spolek.statutar.zpusobJednani == ‘spolecne‘ %}</w:t>
+      </w:r>
+    </w:p>
+    <w:p>
+      <w:pPr>
+        <w:pStyle w:val="Bod"/>
+        <w:rPr>
+          <w:szCs w:val="24"/>
+        </w:rPr>
+      </w:pPr>
+      <w:r>
+        <w:t>Členové výboru jednají společně.</w:t>
+      </w:r>
+    </w:p>
+    <w:p>
+      <w:pPr>
+        <w:pStyle w:val="Bod"/>
+        <w:rPr>
+          <w:szCs w:val="24"/>
+        </w:rPr>
+      </w:pPr>
+      <w:r>
+        <w:t>{%p elif Spolek.statutar.zpusobJednani == ‘dva‘ %}</w:t>
+      </w:r>
+    </w:p>
+    <w:p>
+      <w:pPr>
+        <w:pStyle w:val="Bod"/>
+        <w:rPr>
+          <w:szCs w:val="24"/>
+        </w:rPr>
+      </w:pPr>
+      <w:r>
+        <w:t>Vždy musí jednat alespoň dva členové výboru společně.</w:t>
+      </w:r>
+    </w:p>
+    <w:p>
+      <w:pPr>
+        <w:pStyle w:val="Bod"/>
+        <w:rPr>
+          <w:szCs w:val="24"/>
+        </w:rPr>
+      </w:pPr>
+      <w:r>
+        <w:t>{%p endif %}</w:t>
+      </w:r>
+    </w:p>
+    <w:p>
+      <w:pPr>
+        <w:pStyle w:val="Bod"/>
+        <w:rPr>
+          <w:szCs w:val="24"/>
+        </w:rPr>
+      </w:pPr>
+      <w:r>
+        <w:t>{%p endif %}</w:t>
+      </w:r>
+    </w:p>
+    <w:p>
+      <w:pPr>
+        <w:pStyle w:val="Bod"/>
+        <w:rPr>
+          <w:szCs w:val="24"/>
+        </w:rPr>
+      </w:pPr>
+      <w:r>
+        <w:t xml:space="preserve">{%p if </w:t>
+      </w:r>
+      <w:r>
+        <w:t xml:space="preserve">minimalVerze == </w:t>
+      </w:r>
       <w:r>
         <w:t>‘</w:t>
       </w:r>
       <w:r>
-        <w:t xml:space="preserve"> </w:t>
-      </w:r>
-      <w:r>
-        <w:t>%}</w:t>
-      </w:r>
-    </w:p>
-    <w:p>
-      <w:pPr>
-        <w:pStyle w:val="Bod"/>
-        <w:rPr>
-          <w:szCs w:val="24"/>
-        </w:rPr>
-      </w:pPr>
-      <w:r>
-        <w:rPr>
-          <w:szCs w:val="24"/>
-        </w:rPr>
-        <w:t>Každý člen výboru jedná za spolek samostatně.</w:t>
-      </w:r>
-    </w:p>
-    <w:p>
-      <w:pPr>
-        <w:pStyle w:val="Bod"/>
-        <w:rPr>
-          <w:szCs w:val="24"/>
-        </w:rPr>
-      </w:pPr>
-      <w:r>
-        <w:t xml:space="preserve">{%p </w:t>
-      </w:r>
-      <w:proofErr w:type="spellStart"/>
-      <w:r>
-        <w:t>elif</w:t>
-      </w:r>
-      <w:proofErr w:type="spellEnd"/>
-      <w:r>
-        <w:t xml:space="preserve"> </w:t>
-      </w:r>
-      <w:proofErr w:type="spellStart"/>
-      <w:r>
-        <w:t>Spolek.statutar.zpusobJednani</w:t>
-      </w:r>
-      <w:proofErr w:type="spellEnd"/>
-      <w:r>
-        <w:t xml:space="preserve"> == ‘</w:t>
-      </w:r>
-      <w:proofErr w:type="spellStart"/>
-      <w:r>
-        <w:t>spolecne</w:t>
-      </w:r>
-      <w:proofErr w:type="spellEnd"/>
+        <w:t>False</w:t>
+      </w:r>
       <w:r>
         <w:t>‘ %}</w:t>
       </w:r>
@@ -1037,148 +792,7 @@
         </w:rPr>
       </w:pPr>
       <w:r>
-        <w:t>Členové výboru jednají společně.</w:t>
-      </w:r>
-    </w:p>
-    <w:p>
-      <w:pPr>
-        <w:pStyle w:val="Bod"/>
-        <w:rPr>
-          <w:szCs w:val="24"/>
-        </w:rPr>
-      </w:pPr>
-      <w:r>
-        <w:t xml:space="preserve">{%p </w:t>
-      </w:r>
-      <w:proofErr w:type="spellStart"/>
-      <w:r>
-        <w:t>elif</w:t>
-      </w:r>
-      <w:proofErr w:type="spellEnd"/>
-      <w:r>
-        <w:t xml:space="preserve"> </w:t>
-      </w:r>
-      <w:proofErr w:type="spellStart"/>
-      <w:r>
-        <w:t>Spolek.statutar.zpusobJednani</w:t>
-      </w:r>
-      <w:proofErr w:type="spellEnd"/>
-      <w:r>
-        <w:t xml:space="preserve"> == ‘dva‘ %}</w:t>
-      </w:r>
-    </w:p>
-    <w:p>
-      <w:pPr>
-        <w:pStyle w:val="Bod"/>
-        <w:rPr>
-          <w:szCs w:val="24"/>
-        </w:rPr>
-      </w:pPr>
-      <w:r>
-        <w:t>Vždy musí jednat alespoň dva členové výboru společně.</w:t>
-      </w:r>
-    </w:p>
-    <w:p>
-      <w:pPr>
-        <w:pStyle w:val="Bod"/>
-        <w:rPr>
-          <w:szCs w:val="24"/>
-        </w:rPr>
-      </w:pPr>
-      <w:r>
-        <w:t xml:space="preserve">{%p </w:t>
-      </w:r>
-      <w:proofErr w:type="spellStart"/>
-      <w:r>
-        <w:t>endif</w:t>
-      </w:r>
-      <w:proofErr w:type="spellEnd"/>
-      <w:r>
-        <w:t xml:space="preserve"> %}</w:t>
-      </w:r>
-    </w:p>
-    <w:p>
-      <w:pPr>
-        <w:pStyle w:val="Bod"/>
-        <w:rPr>
-          <w:szCs w:val="24"/>
-        </w:rPr>
-      </w:pPr>
-      <w:r>
-        <w:t xml:space="preserve">{%p </w:t>
-      </w:r>
-      <w:proofErr w:type="spellStart"/>
-      <w:r>
-        <w:t>endif</w:t>
-      </w:r>
-      <w:proofErr w:type="spellEnd"/>
-      <w:r>
-        <w:t xml:space="preserve"> %}</w:t>
-      </w:r>
-    </w:p>
-    <w:p>
-      <w:pPr>
-        <w:pStyle w:val="Bod"/>
-        <w:rPr>
-          <w:szCs w:val="24"/>
-        </w:rPr>
-      </w:pPr>
-      <w:r>
-        <w:t xml:space="preserve">{%p </w:t>
-      </w:r>
-      <w:proofErr w:type="spellStart"/>
-      <w:r>
-        <w:t>if</w:t>
-      </w:r>
-      <w:proofErr w:type="spellEnd"/>
-      <w:r>
-        <w:t xml:space="preserve"> </w:t>
-      </w:r>
-      <w:proofErr w:type="spellStart"/>
-      <w:r>
-        <w:t>minimalVerze</w:t>
-      </w:r>
-      <w:proofErr w:type="spellEnd"/>
-      <w:r>
-        <w:t xml:space="preserve"> == </w:t>
-      </w:r>
-      <w:r>
-        <w:t>‘</w:t>
-      </w:r>
-      <w:proofErr w:type="spellStart"/>
-      <w:r>
-        <w:t>False</w:t>
-      </w:r>
-      <w:proofErr w:type="spellEnd"/>
-      <w:r>
-        <w:t>‘ %}</w:t>
-      </w:r>
-    </w:p>
-    <w:p>
-      <w:pPr>
-        <w:pStyle w:val="Bod"/>
-        <w:rPr>
-          <w:szCs w:val="24"/>
-        </w:rPr>
-      </w:pPr>
-      <w:r>
-        <w:t xml:space="preserve">{%p </w:t>
-      </w:r>
-      <w:proofErr w:type="spellStart"/>
-      <w:r>
-        <w:t>if</w:t>
-      </w:r>
-      <w:proofErr w:type="spellEnd"/>
-      <w:r>
-        <w:t xml:space="preserve"> </w:t>
-      </w:r>
-      <w:proofErr w:type="spellStart"/>
-      <w:r>
-        <w:t>Spolek.rada.exist</w:t>
-      </w:r>
-      <w:proofErr w:type="spellEnd"/>
-      <w:r>
-        <w:t xml:space="preserve"> %}</w:t>
+        <w:t>{%p if Spolek.rada.exist %}</w:t>
       </w:r>
     </w:p>
     <w:p>
@@ -1223,31 +837,7 @@
         <w:pStyle w:val="Bod"/>
       </w:pPr>
       <w:r>
-        <w:t xml:space="preserve">{%p </w:t>
-      </w:r>
-      <w:proofErr w:type="spellStart"/>
-      <w:r>
-        <w:t>if</w:t>
-      </w:r>
-      <w:proofErr w:type="spellEnd"/>
-      <w:r>
-        <w:t xml:space="preserve"> </w:t>
-      </w:r>
-      <w:proofErr w:type="spellStart"/>
-      <w:r>
-        <w:t>Spolek.rada</w:t>
-      </w:r>
-      <w:proofErr w:type="spellEnd"/>
-      <w:r>
-        <w:t xml:space="preserve"> == ‘</w:t>
-      </w:r>
-      <w:proofErr w:type="spellStart"/>
-      <w:r>
-        <w:t>neurcito</w:t>
-      </w:r>
-      <w:proofErr w:type="spellEnd"/>
-      <w:r>
-        <w:t>‘ %}</w:t>
+        <w:t>{%p if Spolek.rada == ‘neurcito‘ %}</w:t>
       </w:r>
     </w:p>
     <w:p>
@@ -1267,15 +857,7 @@
         <w:pStyle w:val="Bod"/>
       </w:pPr>
       <w:r>
-        <w:t xml:space="preserve">{%p </w:t>
-      </w:r>
-      <w:proofErr w:type="spellStart"/>
-      <w:r>
-        <w:t>else</w:t>
-      </w:r>
-      <w:proofErr w:type="spellEnd"/>
-      <w:r>
-        <w:t xml:space="preserve"> %}</w:t>
+        <w:t>{%p else %}</w:t>
       </w:r>
     </w:p>
     <w:p>
@@ -1299,15 +881,7 @@
         </w:numPr>
       </w:pPr>
       <w:r>
-        <w:t xml:space="preserve">{%p </w:t>
-      </w:r>
-      <w:proofErr w:type="spellStart"/>
-      <w:r>
-        <w:t>endif</w:t>
-      </w:r>
-      <w:proofErr w:type="spellEnd"/>
-      <w:r>
-        <w:t xml:space="preserve"> %}</w:t>
+        <w:t>{%p endif %}</w:t>
       </w:r>
     </w:p>
     <w:p>
@@ -1333,94 +907,33 @@
         </w:rPr>
       </w:pPr>
       <w:r>
-        <w:t xml:space="preserve">{%p </w:t>
-      </w:r>
-      <w:proofErr w:type="spellStart"/>
-      <w:r>
-        <w:t>endif</w:t>
-      </w:r>
-      <w:proofErr w:type="spellEnd"/>
-      <w:r>
-        <w:t xml:space="preserve"> %}</w:t>
-      </w:r>
-    </w:p>
-    <w:p>
-      <w:pPr>
-        <w:pStyle w:val="Bod"/>
-        <w:rPr>
-          <w:szCs w:val="24"/>
-        </w:rPr>
-      </w:pPr>
-      <w:r>
-        <w:t xml:space="preserve">{% </w:t>
-      </w:r>
-      <w:proofErr w:type="spellStart"/>
-      <w:r>
-        <w:t>if</w:t>
-      </w:r>
-      <w:proofErr w:type="spellEnd"/>
-      <w:r>
-        <w:t xml:space="preserve"> </w:t>
-      </w:r>
-      <w:proofErr w:type="spellStart"/>
-      <w:r>
-        <w:t>Spolek.statutar.druh</w:t>
-      </w:r>
-      <w:proofErr w:type="spellEnd"/>
-      <w:r>
-        <w:t xml:space="preserve"> == ‘</w:t>
-      </w:r>
-      <w:proofErr w:type="spellStart"/>
-      <w:r>
-        <w:t>predseda</w:t>
-      </w:r>
-      <w:proofErr w:type="spellEnd"/>
-      <w:r>
-        <w:t xml:space="preserve">’ %}Členem rady je též Předseda.{% </w:t>
-      </w:r>
-      <w:proofErr w:type="spellStart"/>
-      <w:r>
-        <w:t>else</w:t>
-      </w:r>
-      <w:proofErr w:type="spellEnd"/>
-      <w:r>
-        <w:t xml:space="preserve"> %}Členem rady jsou též členové Výboru.{% </w:t>
-      </w:r>
-      <w:proofErr w:type="spellStart"/>
-      <w:r>
-        <w:t>endif</w:t>
-      </w:r>
-      <w:proofErr w:type="spellEnd"/>
-      <w:r>
-        <w:t xml:space="preserve"> %}</w:t>
-      </w:r>
-    </w:p>
-    <w:p>
-      <w:pPr>
-        <w:pStyle w:val="Bod"/>
-        <w:rPr>
-          <w:szCs w:val="24"/>
-        </w:rPr>
-      </w:pPr>
-      <w:r>
-        <w:t xml:space="preserve">{%p </w:t>
-      </w:r>
-      <w:proofErr w:type="spellStart"/>
-      <w:r>
-        <w:t>if</w:t>
-      </w:r>
-      <w:proofErr w:type="spellEnd"/>
-      <w:r>
-        <w:t xml:space="preserve"> </w:t>
-      </w:r>
-      <w:proofErr w:type="spellStart"/>
-      <w:r>
-        <w:t>Spolek.kontrolniKomise</w:t>
+        <w:t>{%p endif %}</w:t>
+      </w:r>
+    </w:p>
+    <w:p>
+      <w:pPr>
+        <w:pStyle w:val="Bod"/>
+        <w:rPr>
+          <w:szCs w:val="24"/>
+        </w:rPr>
+      </w:pPr>
+      <w:r>
+        <w:t>{% if Spolek.statutar.druh == ‘predseda’ %}Členem rady je též Předseda.{% else %}Členem rady jsou též členové Výboru.{% endif %}</w:t>
+      </w:r>
+    </w:p>
+    <w:p>
+      <w:pPr>
+        <w:pStyle w:val="Bod"/>
+        <w:rPr>
+          <w:szCs w:val="24"/>
+        </w:rPr>
+      </w:pPr>
+      <w:r>
+        <w:t>{%p if Spolek.kontrolniKomise</w:t>
       </w:r>
       <w:r>
         <w:t>.exist</w:t>
       </w:r>
-      <w:proofErr w:type="spellEnd"/>
       <w:r>
         <w:t xml:space="preserve"> %}</w:t>
       </w:r>
@@ -1457,31 +970,7 @@
         <w:pStyle w:val="Bod"/>
       </w:pPr>
       <w:r>
-        <w:t xml:space="preserve">{%p </w:t>
-      </w:r>
-      <w:proofErr w:type="spellStart"/>
-      <w:r>
-        <w:t>if</w:t>
-      </w:r>
-      <w:proofErr w:type="spellEnd"/>
-      <w:r>
-        <w:t xml:space="preserve"> </w:t>
-      </w:r>
-      <w:proofErr w:type="spellStart"/>
-      <w:r>
-        <w:t>Spolek.kontrolniKomise</w:t>
-      </w:r>
-      <w:proofErr w:type="spellEnd"/>
-      <w:r>
-        <w:t xml:space="preserve"> == ‘</w:t>
-      </w:r>
-      <w:proofErr w:type="spellStart"/>
-      <w:r>
-        <w:t>neurcito</w:t>
-      </w:r>
-      <w:proofErr w:type="spellEnd"/>
-      <w:r>
-        <w:t>‘ %}</w:t>
+        <w:t>{%p if Spolek.kontrolniKomise == ‘neurcito‘ %}</w:t>
       </w:r>
     </w:p>
     <w:p>
@@ -1507,15 +996,7 @@
         <w:pStyle w:val="Bod"/>
       </w:pPr>
       <w:r>
-        <w:t xml:space="preserve">{%p </w:t>
-      </w:r>
-      <w:proofErr w:type="spellStart"/>
-      <w:r>
-        <w:t>else</w:t>
-      </w:r>
-      <w:proofErr w:type="spellEnd"/>
-      <w:r>
-        <w:t xml:space="preserve"> %}</w:t>
+        <w:t>{%p else %}</w:t>
       </w:r>
     </w:p>
     <w:p>
@@ -1554,15 +1035,7 @@
         </w:numPr>
       </w:pPr>
       <w:r>
-        <w:t xml:space="preserve">{%p </w:t>
-      </w:r>
-      <w:proofErr w:type="spellStart"/>
-      <w:r>
-        <w:t>endif</w:t>
-      </w:r>
-      <w:proofErr w:type="spellEnd"/>
-      <w:r>
-        <w:t xml:space="preserve"> %}</w:t>
+        <w:t>{%p endif %}</w:t>
       </w:r>
     </w:p>
     <w:p>
@@ -1588,42 +1061,18 @@
         </w:rPr>
       </w:pPr>
       <w:r>
-        <w:t xml:space="preserve">{%p </w:t>
-      </w:r>
-      <w:proofErr w:type="spellStart"/>
-      <w:r>
-        <w:t>endif</w:t>
-      </w:r>
-      <w:proofErr w:type="spellEnd"/>
-      <w:r>
-        <w:t xml:space="preserve"> %}</w:t>
-      </w:r>
-    </w:p>
-    <w:p>
-      <w:pPr>
-        <w:pStyle w:val="Bod"/>
-        <w:rPr>
-          <w:szCs w:val="24"/>
-        </w:rPr>
-      </w:pPr>
-      <w:r>
-        <w:t xml:space="preserve">{%p </w:t>
-      </w:r>
-      <w:proofErr w:type="spellStart"/>
-      <w:r>
-        <w:t>if</w:t>
-      </w:r>
-      <w:proofErr w:type="spellEnd"/>
-      <w:r>
-        <w:t xml:space="preserve"> </w:t>
-      </w:r>
-      <w:proofErr w:type="spellStart"/>
-      <w:r>
-        <w:t>Spolek.rozhodciKomise.exist</w:t>
-      </w:r>
-      <w:proofErr w:type="spellEnd"/>
-      <w:r>
-        <w:t xml:space="preserve"> %}</w:t>
+        <w:t>{%p endif %}</w:t>
+      </w:r>
+    </w:p>
+    <w:p>
+      <w:pPr>
+        <w:pStyle w:val="Bod"/>
+        <w:rPr>
+          <w:szCs w:val="24"/>
+        </w:rPr>
+      </w:pPr>
+      <w:r>
+        <w:t>{%p if Spolek.rozhodciKomise.exist %}</w:t>
       </w:r>
     </w:p>
     <w:p>
@@ -1655,31 +1104,7 @@
         <w:pStyle w:val="Bod"/>
       </w:pPr>
       <w:r>
-        <w:t xml:space="preserve">{%p </w:t>
-      </w:r>
-      <w:proofErr w:type="spellStart"/>
-      <w:r>
-        <w:t>if</w:t>
-      </w:r>
-      <w:proofErr w:type="spellEnd"/>
-      <w:r>
-        <w:t xml:space="preserve"> </w:t>
-      </w:r>
-      <w:proofErr w:type="spellStart"/>
-      <w:r>
-        <w:t>Spolek.rozhodciKomise</w:t>
-      </w:r>
-      <w:proofErr w:type="spellEnd"/>
-      <w:r>
-        <w:t xml:space="preserve"> == ‘</w:t>
-      </w:r>
-      <w:proofErr w:type="spellStart"/>
-      <w:r>
-        <w:t>neurcito</w:t>
-      </w:r>
-      <w:proofErr w:type="spellEnd"/>
-      <w:r>
-        <w:t>‘ %}</w:t>
+        <w:t>{%p if Spolek.rozhodciKomise == ‘neurcito‘ %}</w:t>
       </w:r>
     </w:p>
     <w:p>
@@ -1699,15 +1124,7 @@
         <w:pStyle w:val="Bod"/>
       </w:pPr>
       <w:r>
-        <w:t xml:space="preserve">{%p </w:t>
-      </w:r>
-      <w:proofErr w:type="spellStart"/>
-      <w:r>
-        <w:t>else</w:t>
-      </w:r>
-      <w:proofErr w:type="spellEnd"/>
-      <w:r>
-        <w:t xml:space="preserve"> %}</w:t>
+        <w:t>{%p else %}</w:t>
       </w:r>
     </w:p>
     <w:p>
@@ -1732,15 +1149,7 @@
         </w:numPr>
       </w:pPr>
       <w:r>
-        <w:t xml:space="preserve">{%p </w:t>
-      </w:r>
-      <w:proofErr w:type="spellStart"/>
-      <w:r>
-        <w:t>endif</w:t>
-      </w:r>
-      <w:proofErr w:type="spellEnd"/>
-      <w:r>
-        <w:t xml:space="preserve"> %}</w:t>
+        <w:t>{%p endif %}</w:t>
       </w:r>
     </w:p>
     <w:p>
@@ -1766,13 +1175,79 @@
         </w:rPr>
       </w:pPr>
       <w:r>
-        <w:t xml:space="preserve">{%p </w:t>
-      </w:r>
-      <w:proofErr w:type="spellStart"/>
-      <w:r>
-        <w:t>endif</w:t>
-      </w:r>
-      <w:proofErr w:type="spellEnd"/>
+        <w:t>{%p endif %}</w:t>
+      </w:r>
+    </w:p>
+    <w:p>
+      <w:pPr>
+        <w:pStyle w:val="Bod"/>
+        <w:rPr>
+          <w:szCs w:val="24"/>
+        </w:rPr>
+      </w:pPr>
+      <w:r>
+        <w:t>{%p endif %}</w:t>
+      </w:r>
+    </w:p>
+    <w:p>
+      <w:pPr>
+        <w:pStyle w:val="Heading1"/>
+      </w:pPr>
+      <w:r>
+        <w:t>Členství ve spolku</w:t>
+      </w:r>
+    </w:p>
+    <w:p>
+      <w:pPr>
+        <w:pStyle w:val="Bod"/>
+      </w:pPr>
+      <w:r>
+        <w:t xml:space="preserve">{%p if </w:t>
+      </w:r>
+      <w:r>
+        <w:t>minimalVerze</w:t>
+      </w:r>
+      <w:r>
+        <w:t xml:space="preserve"> or Spolek.clenstvi.cestne ==  'False' %}</w:t>
+      </w:r>
+    </w:p>
+    <w:p>
+      <w:pPr>
+        <w:pStyle w:val="Bod"/>
+      </w:pPr>
+      <w:r>
+        <w:t>Členy spolku přijímá členská schůze.</w:t>
+      </w:r>
+    </w:p>
+    <w:p>
+      <w:pPr>
+        <w:pStyle w:val="Bod"/>
+      </w:pPr>
+      <w:r>
+        <w:t>Člen spolku má povinnost dodržovat stanovy, aktivně hájit zájmy spolku, dodržovat vnitřní dohody a nepodnikat žádné kroky, které by byly v rozporu se zájmy spolku.</w:t>
+      </w:r>
+    </w:p>
+    <w:p>
+      <w:pPr>
+        <w:pStyle w:val="Bod"/>
+      </w:pPr>
+      <w:r>
+        <w:t xml:space="preserve">Člen má především právo účastnit se členské schůze, hlasovat a podílet se svým hlasem na rozhodování. </w:t>
+      </w:r>
+    </w:p>
+    <w:p>
+      <w:pPr>
+        <w:pStyle w:val="Bod"/>
+      </w:pPr>
+      <w:r>
+        <w:t>{%p if Spolek.clenstvi.poplatky</w:t>
+      </w:r>
+      <w:r>
+        <w:t xml:space="preserve"> or </w:t>
+      </w:r>
+      <w:r>
+        <w:t>minimalVerze</w:t>
+      </w:r>
       <w:r>
         <w:t xml:space="preserve"> %}</w:t>
       </w:r>
@@ -1780,76 +1255,33 @@
     <w:p>
       <w:pPr>
         <w:pStyle w:val="Bod"/>
-        <w:rPr>
-          <w:szCs w:val="24"/>
-        </w:rPr>
-      </w:pPr>
-      <w:r>
-        <w:t xml:space="preserve">{%p </w:t>
-      </w:r>
-      <w:proofErr w:type="spellStart"/>
-      <w:r>
-        <w:t>endif</w:t>
-      </w:r>
-      <w:proofErr w:type="spellEnd"/>
-      <w:r>
-        <w:t xml:space="preserve"> %}</w:t>
-      </w:r>
-    </w:p>
-    <w:p>
-      <w:pPr>
-        <w:pStyle w:val="Heading1"/>
-      </w:pPr>
-      <w:r>
-        <w:t>Členství ve spolku</w:t>
-      </w:r>
-    </w:p>
-    <w:p>
-      <w:pPr>
-        <w:pStyle w:val="Bod"/>
-      </w:pPr>
-      <w:r>
-        <w:t xml:space="preserve">{%p </w:t>
-      </w:r>
-      <w:proofErr w:type="spellStart"/>
-      <w:r>
-        <w:t>if</w:t>
-      </w:r>
-      <w:proofErr w:type="spellEnd"/>
-      <w:r>
-        <w:t xml:space="preserve"> </w:t>
-      </w:r>
-      <w:proofErr w:type="spellStart"/>
-      <w:r>
-        <w:t>minimalVerze</w:t>
-      </w:r>
-      <w:proofErr w:type="spellEnd"/>
-      <w:r>
-        <w:t xml:space="preserve"> </w:t>
-      </w:r>
-      <w:proofErr w:type="spellStart"/>
-      <w:r>
-        <w:t>or</w:t>
-      </w:r>
-      <w:proofErr w:type="spellEnd"/>
-      <w:r>
-        <w:t xml:space="preserve"> </w:t>
-      </w:r>
-      <w:proofErr w:type="spellStart"/>
-      <w:r>
-        <w:t>Spolek.clenstvi.cestne</w:t>
-      </w:r>
-      <w:proofErr w:type="spellEnd"/>
-      <w:r>
-        <w:t xml:space="preserve"> ==  '</w:t>
-      </w:r>
-      <w:proofErr w:type="spellStart"/>
-      <w:r>
-        <w:t>False</w:t>
-      </w:r>
-      <w:proofErr w:type="spellEnd"/>
-      <w:r>
-        <w:t>' %}</w:t>
+      </w:pPr>
+      <w:r>
+        <w:t>Člen spolku je povinen hradit členské příspěvky ve výši určené členskou schůzí.</w:t>
+      </w:r>
+    </w:p>
+    <w:p>
+      <w:pPr>
+        <w:pStyle w:val="Bod"/>
+      </w:pPr>
+      <w:r>
+        <w:t>{%p endif %}</w:t>
+      </w:r>
+    </w:p>
+    <w:p>
+      <w:pPr>
+        <w:pStyle w:val="Bod"/>
+      </w:pPr>
+      <w:r>
+        <w:t>{%p elif Spolek.clenstvi.cestne %}</w:t>
+      </w:r>
+    </w:p>
+    <w:p>
+      <w:pPr>
+        <w:pStyle w:val="Bod"/>
+      </w:pPr>
+      <w:r>
+        <w:t>Členství ve spolku je dvojího druhu: řádné a {{ Spolek.clenstvi.cestneNazev }}.</w:t>
       </w:r>
     </w:p>
     <w:p>
@@ -1865,134 +1297,6 @@
         <w:pStyle w:val="Bod"/>
       </w:pPr>
       <w:r>
-        <w:t>Člen spolku má povinnost dodržovat stanovy, aktivně hájit zájmy spolku, dodržovat vnitřní dohody a nepodnikat žádné kroky, které by byly v rozporu se zájmy spolku.</w:t>
-      </w:r>
-    </w:p>
-    <w:p>
-      <w:pPr>
-        <w:pStyle w:val="Bod"/>
-      </w:pPr>
-      <w:r>
-        <w:t xml:space="preserve">Člen má především právo účastnit se členské schůze, hlasovat a podílet se svým hlasem na rozhodování. </w:t>
-      </w:r>
-    </w:p>
-    <w:p>
-      <w:pPr>
-        <w:pStyle w:val="Bod"/>
-      </w:pPr>
-      <w:r>
-        <w:t xml:space="preserve">{%p </w:t>
-      </w:r>
-      <w:proofErr w:type="spellStart"/>
-      <w:r>
-        <w:t>if</w:t>
-      </w:r>
-      <w:proofErr w:type="spellEnd"/>
-      <w:r>
-        <w:t xml:space="preserve"> </w:t>
-      </w:r>
-      <w:proofErr w:type="spellStart"/>
-      <w:r>
-        <w:t>Spolek.clenstvi.poplatky</w:t>
-      </w:r>
-      <w:proofErr w:type="spellEnd"/>
-      <w:r>
-        <w:t xml:space="preserve"> </w:t>
-      </w:r>
-      <w:proofErr w:type="spellStart"/>
-      <w:r>
-        <w:t>or</w:t>
-      </w:r>
-      <w:proofErr w:type="spellEnd"/>
-      <w:r>
-        <w:t xml:space="preserve"> </w:t>
-      </w:r>
-      <w:proofErr w:type="spellStart"/>
-      <w:r>
-        <w:t>minimalVerze</w:t>
-      </w:r>
-      <w:proofErr w:type="spellEnd"/>
-      <w:r>
-        <w:t xml:space="preserve"> %}</w:t>
-      </w:r>
-    </w:p>
-    <w:p>
-      <w:pPr>
-        <w:pStyle w:val="Bod"/>
-      </w:pPr>
-      <w:r>
-        <w:t>Člen spolku je povinen hradit členské příspěvky ve výši určené členskou schůzí.</w:t>
-      </w:r>
-    </w:p>
-    <w:p>
-      <w:pPr>
-        <w:pStyle w:val="Bod"/>
-      </w:pPr>
-      <w:r>
-        <w:t xml:space="preserve">{%p </w:t>
-      </w:r>
-      <w:proofErr w:type="spellStart"/>
-      <w:r>
-        <w:t>endif</w:t>
-      </w:r>
-      <w:proofErr w:type="spellEnd"/>
-      <w:r>
-        <w:t xml:space="preserve"> %}</w:t>
-      </w:r>
-    </w:p>
-    <w:p>
-      <w:pPr>
-        <w:pStyle w:val="Bod"/>
-      </w:pPr>
-      <w:r>
-        <w:t xml:space="preserve">{%p </w:t>
-      </w:r>
-      <w:proofErr w:type="spellStart"/>
-      <w:r>
-        <w:t>elif</w:t>
-      </w:r>
-      <w:proofErr w:type="spellEnd"/>
-      <w:r>
-        <w:t xml:space="preserve"> </w:t>
-      </w:r>
-      <w:proofErr w:type="spellStart"/>
-      <w:r>
-        <w:t>Spolek.clenstvi.cestne</w:t>
-      </w:r>
-      <w:proofErr w:type="spellEnd"/>
-      <w:r>
-        <w:t xml:space="preserve"> %}</w:t>
-      </w:r>
-    </w:p>
-    <w:p>
-      <w:pPr>
-        <w:pStyle w:val="Bod"/>
-      </w:pPr>
-      <w:r>
-        <w:t xml:space="preserve">Členství ve spolku je dvojího druhu: řádné a {{ </w:t>
-      </w:r>
-      <w:proofErr w:type="spellStart"/>
-      <w:r>
-        <w:t>Spolek.clenstvi.cestneNazev</w:t>
-      </w:r>
-      <w:proofErr w:type="spellEnd"/>
-      <w:r>
-        <w:t xml:space="preserve"> }}.</w:t>
-      </w:r>
-    </w:p>
-    <w:p>
-      <w:pPr>
-        <w:pStyle w:val="Bod"/>
-      </w:pPr>
-      <w:r>
-        <w:t>Členy spolku přijímá členská schůze.</w:t>
-      </w:r>
-    </w:p>
-    <w:p>
-      <w:pPr>
-        <w:pStyle w:val="Bod"/>
-      </w:pPr>
-      <w:r>
         <w:t>Člen spolku má povinnost dodržovat stanovy, aktivně hájit zájmy spolku, dodržovat vnitřní dohody a nepodnikat žádné kroky, které by byly v rozporu se zájmem spolku.</w:t>
       </w:r>
     </w:p>
@@ -2001,39 +1305,15 @@
         <w:pStyle w:val="Bod"/>
       </w:pPr>
       <w:r>
-        <w:t xml:space="preserve">Člen spolku má především právo účastnit se členské schůze. Řádný člen se svým hlasem podílí na rozhodování. {{ </w:t>
-      </w:r>
-      <w:proofErr w:type="spellStart"/>
-      <w:r>
-        <w:t>Spolek.clenstvi.cestneNazev</w:t>
-      </w:r>
-      <w:proofErr w:type="spellEnd"/>
-      <w:r>
-        <w:t xml:space="preserve"> }} člen se účastní pouze s poradním hlasem.</w:t>
-      </w:r>
-    </w:p>
-    <w:p>
-      <w:pPr>
-        <w:pStyle w:val="Bod"/>
-      </w:pPr>
-      <w:r>
-        <w:t xml:space="preserve">{%p </w:t>
-      </w:r>
-      <w:proofErr w:type="spellStart"/>
-      <w:r>
-        <w:t>if</w:t>
-      </w:r>
-      <w:proofErr w:type="spellEnd"/>
-      <w:r>
-        <w:t xml:space="preserve"> </w:t>
-      </w:r>
-      <w:proofErr w:type="spellStart"/>
-      <w:r>
-        <w:t>Spolek.clenstvi.poplatky</w:t>
-      </w:r>
-      <w:proofErr w:type="spellEnd"/>
-      <w:r>
-        <w:t xml:space="preserve"> %}</w:t>
+        <w:t>Člen spolku má především právo účastnit se členské schůze. Řádný člen se svým hlasem podílí na rozhodování. {{ Spolek.clenstvi.cestneNazev }} člen se účastní pouze s poradním hlasem.</w:t>
+      </w:r>
+    </w:p>
+    <w:p>
+      <w:pPr>
+        <w:pStyle w:val="Bod"/>
+      </w:pPr>
+      <w:r>
+        <w:t>{%p if Spolek.clenstvi.poplatky %}</w:t>
       </w:r>
     </w:p>
     <w:p>
@@ -2049,31 +1329,15 @@
         <w:pStyle w:val="Bod"/>
       </w:pPr>
       <w:r>
-        <w:t xml:space="preserve">{%p </w:t>
-      </w:r>
-      <w:proofErr w:type="spellStart"/>
-      <w:r>
-        <w:t>endif</w:t>
-      </w:r>
-      <w:proofErr w:type="spellEnd"/>
-      <w:r>
-        <w:t xml:space="preserve"> %}</w:t>
-      </w:r>
-    </w:p>
-    <w:p>
-      <w:pPr>
-        <w:pStyle w:val="Bod"/>
-      </w:pPr>
-      <w:r>
-        <w:t xml:space="preserve">{%p </w:t>
-      </w:r>
-      <w:proofErr w:type="spellStart"/>
-      <w:r>
-        <w:t>endif</w:t>
-      </w:r>
-      <w:proofErr w:type="spellEnd"/>
-      <w:r>
-        <w:t xml:space="preserve"> %}</w:t>
+        <w:t>{%p endif %}</w:t>
+      </w:r>
+    </w:p>
+    <w:p>
+      <w:pPr>
+        <w:pStyle w:val="Bod"/>
+      </w:pPr>
+      <w:r>
+        <w:t>{%p endif %}</w:t>
       </w:r>
     </w:p>
     <w:p>
@@ -2105,23 +1369,7 @@
         </w:rPr>
       </w:pPr>
       <w:r>
-        <w:t xml:space="preserve">{%p </w:t>
-      </w:r>
-      <w:proofErr w:type="spellStart"/>
-      <w:r>
-        <w:t>if</w:t>
-      </w:r>
-      <w:proofErr w:type="spellEnd"/>
-      <w:r>
-        <w:t xml:space="preserve"> </w:t>
-      </w:r>
-      <w:proofErr w:type="spellStart"/>
-      <w:r>
-        <w:t>Spolek.zalozeni.typ</w:t>
-      </w:r>
-      <w:proofErr w:type="spellEnd"/>
-      <w:r>
-        <w:t xml:space="preserve"> == </w:t>
+        <w:t xml:space="preserve">{%p if Spolek.zalozeni.typ == </w:t>
       </w:r>
       <w:r>
         <w:t>'</w:t>
@@ -2148,15 +1396,7 @@
         </w:rPr>
       </w:pPr>
       <w:r>
-        <w:t xml:space="preserve">Prvním předsedou spolku je: [Jméno </w:t>
-      </w:r>
-      <w:proofErr w:type="spellStart"/>
-      <w:r>
-        <w:t>přijmení</w:t>
-      </w:r>
-      <w:proofErr w:type="spellEnd"/>
-      <w:r>
-        <w:t xml:space="preserve">, bydliště, datum narození] </w:t>
+        <w:t xml:space="preserve">Prvním předsedou spolku je: [Jméno přijmení, bydliště, datum narození] </w:t>
       </w:r>
     </w:p>
     <w:p>
@@ -2171,24 +1411,11 @@
         </w:rPr>
       </w:pPr>
       <w:r>
-        <w:t xml:space="preserve">{%p </w:t>
-      </w:r>
-      <w:proofErr w:type="spellStart"/>
-      <w:r>
-        <w:t>if</w:t>
-      </w:r>
-      <w:proofErr w:type="spellEnd"/>
-      <w:r>
-        <w:t xml:space="preserve"> </w:t>
-      </w:r>
-      <w:proofErr w:type="spellStart"/>
-      <w:r>
-        <w:t>Spolek.kontrolniKomise</w:t>
+        <w:t>{%p if Spolek.kontrolniKomise</w:t>
       </w:r>
       <w:r>
         <w:t>.exist</w:t>
       </w:r>
-      <w:proofErr w:type="spellEnd"/>
       <w:r>
         <w:t xml:space="preserve"> %}</w:t>
       </w:r>
@@ -2225,39 +1452,7 @@
           <w:rFonts w:eastAsia="Gill Sans MT" w:cs="Gill Sans MT"/>
           <w:szCs w:val="24"/>
         </w:rPr>
-        <w:t xml:space="preserve">{%p </w:t>
-      </w:r>
-      <w:proofErr w:type="spellStart"/>
-      <w:r>
-        <w:rPr>
-          <w:rFonts w:eastAsia="Gill Sans MT" w:cs="Gill Sans MT"/>
-          <w:szCs w:val="24"/>
-        </w:rPr>
-        <w:t>for</w:t>
-      </w:r>
-      <w:proofErr w:type="spellEnd"/>
-      <w:r>
-        <w:rPr>
-          <w:rFonts w:eastAsia="Gill Sans MT" w:cs="Gill Sans MT"/>
-          <w:szCs w:val="24"/>
-        </w:rPr>
-        <w:t xml:space="preserve"> osoba in </w:t>
-      </w:r>
-      <w:proofErr w:type="spellStart"/>
-      <w:r>
-        <w:rPr>
-          <w:rFonts w:eastAsia="Gill Sans MT" w:cs="Gill Sans MT"/>
-          <w:szCs w:val="24"/>
-        </w:rPr>
-        <w:t>Spolek.kontrolniKomise</w:t>
-      </w:r>
-      <w:proofErr w:type="spellEnd"/>
-      <w:r>
-        <w:rPr>
-          <w:rFonts w:eastAsia="Gill Sans MT" w:cs="Gill Sans MT"/>
-          <w:szCs w:val="24"/>
-        </w:rPr>
-        <w:t xml:space="preserve"> %}</w:t>
+        <w:t>{%p for osoba in Spolek.kontrolniKomise %}</w:t>
       </w:r>
     </w:p>
     <w:p>
@@ -2269,59 +1464,20 @@
         </w:numPr>
       </w:pPr>
       <w:r>
-        <w:t xml:space="preserve">{{ </w:t>
-      </w:r>
-      <w:proofErr w:type="spellStart"/>
-      <w:r>
-        <w:t>osoba.name</w:t>
+        <w:t>{{ osoba.name</w:t>
       </w:r>
       <w:r>
         <w:t>.first</w:t>
       </w:r>
-      <w:proofErr w:type="spellEnd"/>
-      <w:r>
-        <w:t xml:space="preserve"> }}, {{ </w:t>
-      </w:r>
-      <w:proofErr w:type="spellStart"/>
-      <w:r>
-        <w:t>osoba.address</w:t>
-      </w:r>
-      <w:proofErr w:type="spellEnd"/>
-      <w:r>
-        <w:t xml:space="preserve"> }}, {{ </w:t>
-      </w:r>
-      <w:proofErr w:type="spellStart"/>
-      <w:r>
-        <w:t>format_date</w:t>
-      </w:r>
-      <w:proofErr w:type="spellEnd"/>
-      <w:r>
-        <w:t>(</w:t>
-      </w:r>
-      <w:proofErr w:type="spellStart"/>
-      <w:r>
-        <w:t>osoba.birthday</w:t>
-      </w:r>
-      <w:proofErr w:type="spellEnd"/>
-      <w:r>
-        <w:t xml:space="preserve">, </w:t>
-      </w:r>
-      <w:proofErr w:type="spellStart"/>
-      <w:r>
-        <w:t>format</w:t>
-      </w:r>
-      <w:proofErr w:type="spellEnd"/>
-      <w:r>
-        <w:t xml:space="preserve"> = </w:t>
+      <w:r>
+        <w:t xml:space="preserve"> }}, {{ osoba.address }}, {{ format_date(osoba.birthday, format = </w:t>
       </w:r>
       <w:r>
         <w:t>'</w:t>
       </w:r>
-      <w:proofErr w:type="spellStart"/>
       <w:r>
         <w:t>dd.MM.yyyy</w:t>
       </w:r>
-      <w:proofErr w:type="spellEnd"/>
       <w:r>
         <w:t>'</w:t>
       </w:r>
@@ -2345,23 +1501,7 @@
           <w:rFonts w:eastAsia="Gill Sans MT" w:cs="Gill Sans MT"/>
           <w:szCs w:val="24"/>
         </w:rPr>
-        <w:t xml:space="preserve">{%p </w:t>
-      </w:r>
-      <w:proofErr w:type="spellStart"/>
-      <w:r>
-        <w:rPr>
-          <w:rFonts w:eastAsia="Gill Sans MT" w:cs="Gill Sans MT"/>
-          <w:szCs w:val="24"/>
-        </w:rPr>
-        <w:t>endfor</w:t>
-      </w:r>
-      <w:proofErr w:type="spellEnd"/>
-      <w:r>
-        <w:rPr>
-          <w:rFonts w:eastAsia="Gill Sans MT" w:cs="Gill Sans MT"/>
-          <w:szCs w:val="24"/>
-        </w:rPr>
-        <w:t xml:space="preserve"> %}</w:t>
+        <w:t>{%p endfor %}</w:t>
       </w:r>
       <w:r>
         <w:t xml:space="preserve"> </w:t>
@@ -2380,15 +1520,7 @@
         </w:rPr>
       </w:pPr>
       <w:r>
-        <w:t xml:space="preserve">{%p </w:t>
-      </w:r>
-      <w:proofErr w:type="spellStart"/>
-      <w:r>
-        <w:t>endif</w:t>
-      </w:r>
-      <w:proofErr w:type="spellEnd"/>
-      <w:r>
-        <w:t xml:space="preserve"> %}</w:t>
+        <w:t>{%p endif %}</w:t>
       </w:r>
     </w:p>
     <w:p>
@@ -2403,29 +1535,13 @@
         </w:rPr>
       </w:pPr>
       <w:r>
-        <w:t xml:space="preserve">{%p </w:t>
-      </w:r>
-      <w:proofErr w:type="spellStart"/>
-      <w:r>
-        <w:t>if</w:t>
-      </w:r>
-      <w:proofErr w:type="spellEnd"/>
-      <w:r>
-        <w:t xml:space="preserve"> </w:t>
-      </w:r>
-      <w:proofErr w:type="spellStart"/>
-      <w:r>
-        <w:t>Spolek.</w:t>
+        <w:t>{%p if Spolek.</w:t>
       </w:r>
       <w:r>
         <w:t>rada</w:t>
       </w:r>
       <w:r>
-        <w:t>.exist</w:t>
-      </w:r>
-      <w:proofErr w:type="spellEnd"/>
-      <w:r>
-        <w:t xml:space="preserve"> %}</w:t>
+        <w:t>.exist %}</w:t>
       </w:r>
     </w:p>
     <w:p>
@@ -2459,53 +1575,21 @@
           <w:rFonts w:eastAsia="Gill Sans MT" w:cs="Gill Sans MT"/>
           <w:szCs w:val="24"/>
         </w:rPr>
-        <w:t xml:space="preserve">{%p </w:t>
-      </w:r>
-      <w:proofErr w:type="spellStart"/>
+        <w:t>{%p for osoba in Spolek.</w:t>
+      </w:r>
       <w:r>
         <w:rPr>
           <w:rFonts w:eastAsia="Gill Sans MT" w:cs="Gill Sans MT"/>
           <w:szCs w:val="24"/>
         </w:rPr>
-        <w:t>for</w:t>
-      </w:r>
-      <w:proofErr w:type="spellEnd"/>
+        <w:t>rada</w:t>
+      </w:r>
       <w:r>
         <w:rPr>
           <w:rFonts w:eastAsia="Gill Sans MT" w:cs="Gill Sans MT"/>
           <w:szCs w:val="24"/>
         </w:rPr>
-        <w:t xml:space="preserve"> osoba in </w:t>
-      </w:r>
-      <w:proofErr w:type="spellStart"/>
-      <w:r>
-        <w:rPr>
-          <w:rFonts w:eastAsia="Gill Sans MT" w:cs="Gill Sans MT"/>
-          <w:szCs w:val="24"/>
-        </w:rPr>
-        <w:t>Spolek.</w:t>
-      </w:r>
-      <w:r>
-        <w:rPr>
-          <w:rFonts w:eastAsia="Gill Sans MT" w:cs="Gill Sans MT"/>
-          <w:szCs w:val="24"/>
-        </w:rPr>
-        <w:t>rada</w:t>
-      </w:r>
-      <w:r>
-        <w:rPr>
-          <w:rFonts w:eastAsia="Gill Sans MT" w:cs="Gill Sans MT"/>
-          <w:szCs w:val="24"/>
-        </w:rPr>
-        <w:t>.clen</w:t>
-      </w:r>
-      <w:proofErr w:type="spellEnd"/>
-      <w:r>
-        <w:rPr>
-          <w:rFonts w:eastAsia="Gill Sans MT" w:cs="Gill Sans MT"/>
-          <w:szCs w:val="24"/>
-        </w:rPr>
-        <w:t xml:space="preserve"> %}</w:t>
+        <w:t>.clen %}</w:t>
       </w:r>
     </w:p>
     <w:p>
@@ -2517,55 +1601,7 @@
         </w:numPr>
       </w:pPr>
       <w:r>
-        <w:t xml:space="preserve">{{ </w:t>
-      </w:r>
-      <w:proofErr w:type="spellStart"/>
-      <w:r>
-        <w:t>osoba.name.first</w:t>
-      </w:r>
-      <w:proofErr w:type="spellEnd"/>
-      <w:r>
-        <w:t xml:space="preserve"> }}, {{ </w:t>
-      </w:r>
-      <w:proofErr w:type="spellStart"/>
-      <w:r>
-        <w:t>osoba.address</w:t>
-      </w:r>
-      <w:proofErr w:type="spellEnd"/>
-      <w:r>
-        <w:t xml:space="preserve"> }}, {{ </w:t>
-      </w:r>
-      <w:proofErr w:type="spellStart"/>
-      <w:r>
-        <w:t>format_date</w:t>
-      </w:r>
-      <w:proofErr w:type="spellEnd"/>
-      <w:r>
-        <w:t>(</w:t>
-      </w:r>
-      <w:proofErr w:type="spellStart"/>
-      <w:r>
-        <w:t>osoba.birthday</w:t>
-      </w:r>
-      <w:proofErr w:type="spellEnd"/>
-      <w:r>
-        <w:t xml:space="preserve">, </w:t>
-      </w:r>
-      <w:proofErr w:type="spellStart"/>
-      <w:r>
-        <w:t>format</w:t>
-      </w:r>
-      <w:proofErr w:type="spellEnd"/>
-      <w:r>
-        <w:t xml:space="preserve"> = '</w:t>
-      </w:r>
-      <w:proofErr w:type="spellStart"/>
-      <w:r>
-        <w:t>dd.MM.yyyy</w:t>
-      </w:r>
-      <w:proofErr w:type="spellEnd"/>
-      <w:r>
-        <w:t>') }}</w:t>
+        <w:t>{{ osoba.name.first }}, {{ osoba.address }}, {{ format_date(osoba.birthday, format = 'dd.MM.yyyy') }}</w:t>
       </w:r>
     </w:p>
     <w:p>
@@ -2584,23 +1620,7 @@
           <w:rFonts w:eastAsia="Gill Sans MT" w:cs="Gill Sans MT"/>
           <w:szCs w:val="24"/>
         </w:rPr>
-        <w:t xml:space="preserve">{%p </w:t>
-      </w:r>
-      <w:proofErr w:type="spellStart"/>
-      <w:r>
-        <w:rPr>
-          <w:rFonts w:eastAsia="Gill Sans MT" w:cs="Gill Sans MT"/>
-          <w:szCs w:val="24"/>
-        </w:rPr>
-        <w:t>endfor</w:t>
-      </w:r>
-      <w:proofErr w:type="spellEnd"/>
-      <w:r>
-        <w:rPr>
-          <w:rFonts w:eastAsia="Gill Sans MT" w:cs="Gill Sans MT"/>
-          <w:szCs w:val="24"/>
-        </w:rPr>
-        <w:t xml:space="preserve"> %}</w:t>
+        <w:t>{%p endfor %}</w:t>
       </w:r>
       <w:r>
         <w:t xml:space="preserve"> </w:t>
@@ -2618,15 +1638,7 @@
         </w:rPr>
       </w:pPr>
       <w:r>
-        <w:t xml:space="preserve">{%p </w:t>
-      </w:r>
-      <w:proofErr w:type="spellStart"/>
-      <w:r>
-        <w:t>endif</w:t>
-      </w:r>
-      <w:proofErr w:type="spellEnd"/>
-      <w:r>
-        <w:t xml:space="preserve"> %}</w:t>
+        <w:t>{%p endif %}</w:t>
       </w:r>
     </w:p>
     <w:p>
@@ -2641,29 +1653,13 @@
         </w:rPr>
       </w:pPr>
       <w:r>
-        <w:t xml:space="preserve">{%p </w:t>
-      </w:r>
-      <w:proofErr w:type="spellStart"/>
-      <w:r>
-        <w:t>if</w:t>
-      </w:r>
-      <w:proofErr w:type="spellEnd"/>
-      <w:r>
-        <w:t xml:space="preserve"> </w:t>
-      </w:r>
-      <w:proofErr w:type="spellStart"/>
-      <w:r>
-        <w:t>Spolek.</w:t>
+        <w:t>{%p if Spolek.</w:t>
       </w:r>
       <w:r>
         <w:t>rozhodci</w:t>
       </w:r>
       <w:r>
-        <w:t>Komise.exist</w:t>
-      </w:r>
-      <w:proofErr w:type="spellEnd"/>
-      <w:r>
-        <w:t xml:space="preserve"> %}</w:t>
+        <w:t>Komise.exist %}</w:t>
       </w:r>
     </w:p>
     <w:p>
@@ -2697,53 +1693,21 @@
           <w:rFonts w:eastAsia="Gill Sans MT" w:cs="Gill Sans MT"/>
           <w:szCs w:val="24"/>
         </w:rPr>
-        <w:t xml:space="preserve">{%p </w:t>
-      </w:r>
-      <w:proofErr w:type="spellStart"/>
+        <w:t>{%p for osoba in Spolek.</w:t>
+      </w:r>
       <w:r>
         <w:rPr>
           <w:rFonts w:eastAsia="Gill Sans MT" w:cs="Gill Sans MT"/>
           <w:szCs w:val="24"/>
         </w:rPr>
-        <w:t>for</w:t>
-      </w:r>
-      <w:proofErr w:type="spellEnd"/>
+        <w:t>rozhodci</w:t>
+      </w:r>
       <w:r>
         <w:rPr>
           <w:rFonts w:eastAsia="Gill Sans MT" w:cs="Gill Sans MT"/>
           <w:szCs w:val="24"/>
         </w:rPr>
-        <w:t xml:space="preserve"> osoba in </w:t>
-      </w:r>
-      <w:proofErr w:type="spellStart"/>
-      <w:r>
-        <w:rPr>
-          <w:rFonts w:eastAsia="Gill Sans MT" w:cs="Gill Sans MT"/>
-          <w:szCs w:val="24"/>
-        </w:rPr>
-        <w:t>Spolek.</w:t>
-      </w:r>
-      <w:r>
-        <w:rPr>
-          <w:rFonts w:eastAsia="Gill Sans MT" w:cs="Gill Sans MT"/>
-          <w:szCs w:val="24"/>
-        </w:rPr>
-        <w:t>rozhodci</w:t>
-      </w:r>
-      <w:r>
-        <w:rPr>
-          <w:rFonts w:eastAsia="Gill Sans MT" w:cs="Gill Sans MT"/>
-          <w:szCs w:val="24"/>
-        </w:rPr>
-        <w:t>Komise.clen</w:t>
-      </w:r>
-      <w:proofErr w:type="spellEnd"/>
-      <w:r>
-        <w:rPr>
-          <w:rFonts w:eastAsia="Gill Sans MT" w:cs="Gill Sans MT"/>
-          <w:szCs w:val="24"/>
-        </w:rPr>
-        <w:t xml:space="preserve"> %}</w:t>
+        <w:t>Komise.clen %}</w:t>
       </w:r>
     </w:p>
     <w:p>
@@ -2755,55 +1719,7 @@
         </w:numPr>
       </w:pPr>
       <w:r>
-        <w:t xml:space="preserve">{{ </w:t>
-      </w:r>
-      <w:proofErr w:type="spellStart"/>
-      <w:r>
-        <w:t>osoba.name.first</w:t>
-      </w:r>
-      <w:proofErr w:type="spellEnd"/>
-      <w:r>
-        <w:t xml:space="preserve"> }}, {{ </w:t>
-      </w:r>
-      <w:proofErr w:type="spellStart"/>
-      <w:r>
-        <w:t>osoba.address</w:t>
-      </w:r>
-      <w:proofErr w:type="spellEnd"/>
-      <w:r>
-        <w:t xml:space="preserve"> }}, {{ </w:t>
-      </w:r>
-      <w:proofErr w:type="spellStart"/>
-      <w:r>
-        <w:t>format_date</w:t>
-      </w:r>
-      <w:proofErr w:type="spellEnd"/>
-      <w:r>
-        <w:t>(</w:t>
-      </w:r>
-      <w:proofErr w:type="spellStart"/>
-      <w:r>
-        <w:t>osoba.birthday</w:t>
-      </w:r>
-      <w:proofErr w:type="spellEnd"/>
-      <w:r>
-        <w:t xml:space="preserve">, </w:t>
-      </w:r>
-      <w:proofErr w:type="spellStart"/>
-      <w:r>
-        <w:t>format</w:t>
-      </w:r>
-      <w:proofErr w:type="spellEnd"/>
-      <w:r>
-        <w:t xml:space="preserve"> = '</w:t>
-      </w:r>
-      <w:proofErr w:type="spellStart"/>
-      <w:r>
-        <w:t>dd.MM.yyyy</w:t>
-      </w:r>
-      <w:proofErr w:type="spellEnd"/>
-      <w:r>
-        <w:t>') }}</w:t>
+        <w:t>{{ osoba.name.first }}, {{ osoba.address }}, {{ format_date(osoba.birthday, format = 'dd.MM.yyyy') }}</w:t>
       </w:r>
     </w:p>
     <w:p>
@@ -2822,23 +1738,7 @@
           <w:rFonts w:eastAsia="Gill Sans MT" w:cs="Gill Sans MT"/>
           <w:szCs w:val="24"/>
         </w:rPr>
-        <w:t xml:space="preserve">{%p </w:t>
-      </w:r>
-      <w:proofErr w:type="spellStart"/>
-      <w:r>
-        <w:rPr>
-          <w:rFonts w:eastAsia="Gill Sans MT" w:cs="Gill Sans MT"/>
-          <w:szCs w:val="24"/>
-        </w:rPr>
-        <w:t>endfor</w:t>
-      </w:r>
-      <w:proofErr w:type="spellEnd"/>
-      <w:r>
-        <w:rPr>
-          <w:rFonts w:eastAsia="Gill Sans MT" w:cs="Gill Sans MT"/>
-          <w:szCs w:val="24"/>
-        </w:rPr>
-        <w:t xml:space="preserve"> %}</w:t>
+        <w:t>{%p endfor %}</w:t>
       </w:r>
       <w:r>
         <w:t xml:space="preserve"> </w:t>
@@ -2856,15 +1756,7 @@
         </w:rPr>
       </w:pPr>
       <w:r>
-        <w:t xml:space="preserve">{%p </w:t>
-      </w:r>
-      <w:proofErr w:type="spellStart"/>
-      <w:r>
-        <w:t>endif</w:t>
-      </w:r>
-      <w:proofErr w:type="spellEnd"/>
-      <w:r>
-        <w:t xml:space="preserve"> %}</w:t>
+        <w:t>{%p endif %}</w:t>
       </w:r>
     </w:p>
     <w:p>
@@ -2891,15 +1783,7 @@
         </w:rPr>
       </w:pPr>
       <w:r>
-        <w:t xml:space="preserve">{%p </w:t>
-      </w:r>
-      <w:proofErr w:type="spellStart"/>
-      <w:r>
-        <w:t>else</w:t>
-      </w:r>
-      <w:proofErr w:type="spellEnd"/>
-      <w:r>
-        <w:t xml:space="preserve"> %}</w:t>
+        <w:t>{%p else %}</w:t>
       </w:r>
     </w:p>
     <w:p>
@@ -2919,15 +1803,7 @@
         <w:pStyle w:val="Bod"/>
       </w:pPr>
       <w:r>
-        <w:t xml:space="preserve">{%p </w:t>
-      </w:r>
-      <w:proofErr w:type="spellStart"/>
-      <w:r>
-        <w:t>endif</w:t>
-      </w:r>
-      <w:proofErr w:type="spellEnd"/>
-      <w:r>
-        <w:t xml:space="preserve"> %}</w:t>
+        <w:t>{%p endif %}</w:t>
       </w:r>
     </w:p>
     <w:p>
@@ -2963,40 +1839,14 @@
       <w:r>
         <w:t xml:space="preserve"> </w:t>
       </w:r>
-      <w:proofErr w:type="spellStart"/>
-      <w:r>
-        <w:t>format_date</w:t>
-      </w:r>
-      <w:proofErr w:type="spellEnd"/>
-      <w:r>
-        <w:t>(</w:t>
-      </w:r>
-      <w:proofErr w:type="spellStart"/>
-      <w:r>
-        <w:t>today</w:t>
-      </w:r>
-      <w:proofErr w:type="spellEnd"/>
-      <w:r>
-        <w:t>()</w:t>
-      </w:r>
-      <w:r>
-        <w:t xml:space="preserve">, </w:t>
-      </w:r>
-      <w:proofErr w:type="spellStart"/>
-      <w:r>
-        <w:t>format</w:t>
-      </w:r>
-      <w:proofErr w:type="spellEnd"/>
-      <w:r>
-        <w:t xml:space="preserve"> = '</w:t>
-      </w:r>
-      <w:proofErr w:type="spellStart"/>
-      <w:r>
-        <w:t>dd.MM.yyyy</w:t>
-      </w:r>
-      <w:proofErr w:type="spellEnd"/>
-      <w:r>
-        <w:t>')</w:t>
+      <w:r>
+        <w:t>format_date(</w:t>
+      </w:r>
+      <w:r>
+        <w:t>today()</w:t>
+      </w:r>
+      <w:r>
+        <w:t>, format = 'dd.MM.yyyy')</w:t>
       </w:r>
       <w:r>
         <w:t xml:space="preserve"> </w:t>
@@ -3026,24 +1876,14 @@
         <w:t>p</w:t>
       </w:r>
       <w:r>
-        <w:t xml:space="preserve"> </w:t>
-      </w:r>
-      <w:proofErr w:type="spellStart"/>
-      <w:r>
-        <w:t>if</w:t>
-      </w:r>
-      <w:proofErr w:type="spellEnd"/>
-      <w:r>
-        <w:t xml:space="preserve"> </w:t>
-      </w:r>
-      <w:proofErr w:type="spellStart"/>
+        <w:t xml:space="preserve"> if </w:t>
+      </w:r>
       <w:r>
         <w:t>o</w:t>
       </w:r>
       <w:r>
         <w:t>sobniUdaje</w:t>
       </w:r>
-      <w:proofErr w:type="spellEnd"/>
       <w:r>
         <w:t xml:space="preserve"> %</w:t>
       </w:r>
@@ -3061,27 +1901,17 @@
       </w:pPr>
       <w:bookmarkStart w:id="1" w:name="_Hlk30780819"/>
       <w:r>
-        <w:t xml:space="preserve">{%p </w:t>
-      </w:r>
-      <w:proofErr w:type="spellStart"/>
-      <w:r>
-        <w:t>for</w:t>
-      </w:r>
-      <w:proofErr w:type="spellEnd"/>
-      <w:r>
-        <w:t xml:space="preserve"> navr</w:t>
+        <w:t>{%p for navr</w:t>
       </w:r>
       <w:r>
         <w:t xml:space="preserve">hovatel in </w:t>
       </w:r>
-      <w:proofErr w:type="spellStart"/>
       <w:r>
         <w:t>Spolek.zalozeni</w:t>
       </w:r>
       <w:r>
         <w:t>.navrhovatel</w:t>
       </w:r>
-      <w:proofErr w:type="spellEnd"/>
       <w:r>
         <w:t xml:space="preserve"> %}</w:t>
       </w:r>
@@ -3100,7 +1930,6 @@
         <w:lastRenderedPageBreak/>
         <w:t xml:space="preserve">{{ </w:t>
       </w:r>
-      <w:proofErr w:type="spellStart"/>
       <w:r>
         <w:t>navrhovatel</w:t>
       </w:r>
@@ -3113,7 +1942,6 @@
       <w:r>
         <w:t>.first</w:t>
       </w:r>
-      <w:proofErr w:type="spellEnd"/>
       <w:r>
         <w:t xml:space="preserve"> }}</w:t>
       </w:r>
@@ -3123,45 +1951,30 @@
         <w:t xml:space="preserve">narozen: </w:t>
       </w:r>
       <w:r>
-        <w:t xml:space="preserve">{{ </w:t>
-      </w:r>
-      <w:proofErr w:type="spellStart"/>
-      <w:r>
-        <w:t>navrhovatel.birthday</w:t>
-      </w:r>
-      <w:proofErr w:type="spellEnd"/>
+        <w:t>{{ navrhovatel.birthday }}</w:t>
+      </w:r>
+    </w:p>
+    <w:p>
+      <w:r>
+        <w:t xml:space="preserve">bytem: </w:t>
+      </w:r>
+      <w:r>
+        <w:t>{{ navrhovatel.</w:t>
+      </w:r>
+      <w:r>
+        <w:t>address</w:t>
+      </w:r>
       <w:r>
         <w:t xml:space="preserve"> }}</w:t>
       </w:r>
     </w:p>
     <w:p>
       <w:r>
-        <w:t xml:space="preserve">bytem: </w:t>
-      </w:r>
-      <w:r>
-        <w:t xml:space="preserve">{{ </w:t>
-      </w:r>
-      <w:proofErr w:type="spellStart"/>
-      <w:r>
-        <w:t>navrhovatel.</w:t>
-      </w:r>
-      <w:r>
-        <w:t>address</w:t>
-      </w:r>
-      <w:proofErr w:type="spellEnd"/>
-      <w:r>
-        <w:t xml:space="preserve"> }}</w:t>
-      </w:r>
-    </w:p>
-    <w:p>
-      <w:r>
         <w:t xml:space="preserve">{%p </w:t>
       </w:r>
-      <w:proofErr w:type="spellStart"/>
       <w:r>
         <w:t>endfor</w:t>
       </w:r>
-      <w:proofErr w:type="spellEnd"/>
       <w:r>
         <w:t xml:space="preserve"> %}</w:t>
       </w:r>
@@ -3175,13 +1988,57 @@
         </w:numPr>
       </w:pPr>
       <w:r>
-        <w:t xml:space="preserve">{%p </w:t>
-      </w:r>
-      <w:proofErr w:type="spellStart"/>
-      <w:r>
-        <w:t>else</w:t>
-      </w:r>
-      <w:proofErr w:type="spellEnd"/>
+        <w:t>{%p else %}</w:t>
+      </w:r>
+    </w:p>
+    <w:p>
+      <w:pPr>
+        <w:spacing w:before="720"/>
+      </w:pPr>
+      <w:r>
+        <w:t>__________________________</w:t>
+      </w:r>
+    </w:p>
+    <w:p>
+      <w:r>
+        <w:t>[Jméno a příjmení]</w:t>
+      </w:r>
+    </w:p>
+    <w:p>
+      <w:r>
+        <w:t>narozen: [##.##.####]</w:t>
+      </w:r>
+    </w:p>
+    <w:p>
+      <w:r>
+        <w:t>bytem: [Trvalé bydliště]</w:t>
+      </w:r>
+    </w:p>
+    <w:p>
+      <w:r>
+        <w:t>{%p if Spolek.zalozeni</w:t>
+      </w:r>
+      <w:r>
+        <w:t>.typ</w:t>
+      </w:r>
+      <w:r>
+        <w:t xml:space="preserve"> =</w:t>
+      </w:r>
+      <w:r>
+        <w:t>=</w:t>
+      </w:r>
+      <w:r>
+        <w:t xml:space="preserve"> </w:t>
+      </w:r>
+      <w:r>
+        <w:t>‘</w:t>
+      </w:r>
+      <w:r>
+        <w:t>stanovy</w:t>
+      </w:r>
+      <w:r>
+        <w:t>‘</w:t>
+      </w:r>
       <w:r>
         <w:t xml:space="preserve"> %}</w:t>
       </w:r>
@@ -3210,48 +2067,6 @@
       </w:r>
     </w:p>
     <w:p>
-      <w:r>
-        <w:t xml:space="preserve">{%p </w:t>
-      </w:r>
-      <w:proofErr w:type="spellStart"/>
-      <w:r>
-        <w:t>if</w:t>
-      </w:r>
-      <w:proofErr w:type="spellEnd"/>
-      <w:r>
-        <w:t xml:space="preserve"> </w:t>
-      </w:r>
-      <w:proofErr w:type="spellStart"/>
-      <w:r>
-        <w:t>Spolek.zalozeni</w:t>
-      </w:r>
-      <w:r>
-        <w:t>.typ</w:t>
-      </w:r>
-      <w:proofErr w:type="spellEnd"/>
-      <w:r>
-        <w:t xml:space="preserve"> =</w:t>
-      </w:r>
-      <w:r>
-        <w:t>=</w:t>
-      </w:r>
-      <w:r>
-        <w:t xml:space="preserve"> </w:t>
-      </w:r>
-      <w:r>
-        <w:t>‘</w:t>
-      </w:r>
-      <w:r>
-        <w:t>stanovy</w:t>
-      </w:r>
-      <w:r>
-        <w:t>‘</w:t>
-      </w:r>
-      <w:r>
-        <w:t xml:space="preserve"> %}</w:t>
-      </w:r>
-    </w:p>
-    <w:p>
       <w:pPr>
         <w:spacing w:before="720"/>
       </w:pPr>
@@ -3275,52 +2090,13 @@
       </w:r>
     </w:p>
     <w:p>
-      <w:pPr>
-        <w:spacing w:before="720"/>
-      </w:pPr>
-      <w:r>
-        <w:t>__________________________</w:t>
-      </w:r>
-    </w:p>
-    <w:p>
-      <w:r>
-        <w:t>[Jméno a příjmení]</w:t>
-      </w:r>
-    </w:p>
-    <w:p>
-      <w:r>
-        <w:t>narozen: [##.##.####]</w:t>
-      </w:r>
-    </w:p>
-    <w:p>
-      <w:r>
-        <w:t>bytem: [Trvalé bydliště]</w:t>
-      </w:r>
-    </w:p>
-    <w:p>
-      <w:r>
-        <w:t xml:space="preserve">{%p </w:t>
-      </w:r>
-      <w:proofErr w:type="spellStart"/>
-      <w:r>
-        <w:t>endif</w:t>
-      </w:r>
-      <w:proofErr w:type="spellEnd"/>
-      <w:r>
-        <w:t xml:space="preserve"> %}</w:t>
-      </w:r>
-    </w:p>
-    <w:p>
-      <w:r>
-        <w:t xml:space="preserve">{%p </w:t>
-      </w:r>
-      <w:proofErr w:type="spellStart"/>
-      <w:r>
-        <w:t>endif</w:t>
-      </w:r>
-      <w:proofErr w:type="spellEnd"/>
-      <w:r>
-        <w:t xml:space="preserve"> %}</w:t>
+      <w:r>
+        <w:t>{%p endif %}</w:t>
+      </w:r>
+    </w:p>
+    <w:p>
+      <w:r>
+        <w:t>{%p endif %}</w:t>
       </w:r>
     </w:p>
     <w:sectPr>
@@ -6093,21 +4869,10 @@
 </file>
 
 <file path=customXml/item1.xml><?xml version="1.0" encoding="utf-8"?>
-<p:properties xmlns:p="http://schemas.microsoft.com/office/2006/metadata/properties" xmlns:xsi="http://www.w3.org/2001/XMLSchema-instance" xmlns:pc="http://schemas.microsoft.com/office/infopath/2007/PartnerControls">
-  <documentManagement/>
-</p:properties>
+<b:Sources xmlns:b="http://schemas.openxmlformats.org/officeDocument/2006/bibliography" xmlns="http://schemas.openxmlformats.org/officeDocument/2006/bibliography" SelectedStyle="\Styl2CitacePRO.xsl" StyleName="Styl 2 Citace PRO" Version="6"/>
 </file>
 
 <file path=customXml/item2.xml><?xml version="1.0" encoding="utf-8"?>
-<?mso-contentType ?>
-<FormTemplates xmlns="http://schemas.microsoft.com/sharepoint/v3/contenttype/forms">
-  <Display>DocumentLibraryForm</Display>
-  <Edit>DocumentLibraryForm</Edit>
-  <New>DocumentLibraryForm</New>
-</FormTemplates>
-</file>
-
-<file path=customXml/item3.xml><?xml version="1.0" encoding="utf-8"?>
 <ct:contentTypeSchema xmlns:ct="http://schemas.microsoft.com/office/2006/metadata/contentType" xmlns:ma="http://schemas.microsoft.com/office/2006/metadata/properties/metaAttributes" ct:_="" ma:_="" ma:contentTypeName="Document" ma:contentTypeID="0x010100BD02747C2CE21847AB5E6F9B720EEC3C" ma:contentTypeVersion="4" ma:contentTypeDescription="Create a new document." ma:contentTypeScope="" ma:versionID="4d717dec0d564b4b54e89621f57235fc">
   <xsd:schema xmlns:xsd="http://www.w3.org/2001/XMLSchema" xmlns:xs="http://www.w3.org/2001/XMLSchema" xmlns:p="http://schemas.microsoft.com/office/2006/metadata/properties" xmlns:ns2="d406e596-f8af-4b3a-9a33-1b50a1a9087b" xmlns:ns3="2f50269a-9551-4ff7-98e5-1a77125f500b" targetNamespace="http://schemas.microsoft.com/office/2006/metadata/properties" ma:root="true" ma:fieldsID="e52d92ee9df95e275e42951c5b64e336" ns2:_="" ns3:_="">
     <xsd:import namespace="d406e596-f8af-4b3a-9a33-1b50a1a9087b"/>
@@ -6272,28 +5037,30 @@
 </ct:contentTypeSchema>
 </file>
 
+<file path=customXml/item3.xml><?xml version="1.0" encoding="utf-8"?>
+<?mso-contentType ?>
+<FormTemplates xmlns="http://schemas.microsoft.com/sharepoint/v3/contenttype/forms">
+  <Display>DocumentLibraryForm</Display>
+  <Edit>DocumentLibraryForm</Edit>
+  <New>DocumentLibraryForm</New>
+</FormTemplates>
+</file>
+
 <file path=customXml/item4.xml><?xml version="1.0" encoding="utf-8"?>
-<b:Sources xmlns:b="http://schemas.openxmlformats.org/officeDocument/2006/bibliography" xmlns="http://schemas.openxmlformats.org/officeDocument/2006/bibliography" SelectedStyle="\Styl2CitacePRO.xsl" StyleName="Styl 2 Citace PRO" Version="6"/>
+<p:properties xmlns:p="http://schemas.microsoft.com/office/2006/metadata/properties" xmlns:xsi="http://www.w3.org/2001/XMLSchema-instance" xmlns:pc="http://schemas.microsoft.com/office/infopath/2007/PartnerControls">
+  <documentManagement/>
+</p:properties>
 </file>
 
 <file path=customXml/itemProps1.xml><?xml version="1.0" encoding="utf-8"?>
-<ds:datastoreItem xmlns:ds="http://schemas.openxmlformats.org/officeDocument/2006/customXml" ds:itemID="{F6825FAB-DF53-4777-9C79-50CCA6152291}">
+<ds:datastoreItem xmlns:ds="http://schemas.openxmlformats.org/officeDocument/2006/customXml" ds:itemID="{97D1592A-FED9-4544-8038-B913B1136A8A}">
   <ds:schemaRefs>
-    <ds:schemaRef ds:uri="http://schemas.microsoft.com/office/2006/metadata/properties"/>
-    <ds:schemaRef ds:uri="http://schemas.microsoft.com/office/infopath/2007/PartnerControls"/>
+    <ds:schemaRef ds:uri="http://schemas.openxmlformats.org/officeDocument/2006/bibliography"/>
   </ds:schemaRefs>
 </ds:datastoreItem>
 </file>
 
 <file path=customXml/itemProps2.xml><?xml version="1.0" encoding="utf-8"?>
-<ds:datastoreItem xmlns:ds="http://schemas.openxmlformats.org/officeDocument/2006/customXml" ds:itemID="{25E2037E-DFB1-4AAB-8090-C411B7D25136}">
-  <ds:schemaRefs>
-    <ds:schemaRef ds:uri="http://schemas.microsoft.com/sharepoint/v3/contenttype/forms"/>
-  </ds:schemaRefs>
-</ds:datastoreItem>
-</file>
-
-<file path=customXml/itemProps3.xml><?xml version="1.0" encoding="utf-8"?>
 <ds:datastoreItem xmlns:ds="http://schemas.openxmlformats.org/officeDocument/2006/customXml" ds:itemID="{4083E831-F711-4AEB-B772-39EE669FFBB5}">
   <ds:schemaRefs>
     <ds:schemaRef ds:uri="http://schemas.microsoft.com/office/2006/metadata/contentType"/>
@@ -6312,10 +5079,19 @@
 </ds:datastoreItem>
 </file>
 
+<file path=customXml/itemProps3.xml><?xml version="1.0" encoding="utf-8"?>
+<ds:datastoreItem xmlns:ds="http://schemas.openxmlformats.org/officeDocument/2006/customXml" ds:itemID="{25E2037E-DFB1-4AAB-8090-C411B7D25136}">
+  <ds:schemaRefs>
+    <ds:schemaRef ds:uri="http://schemas.microsoft.com/sharepoint/v3/contenttype/forms"/>
+  </ds:schemaRefs>
+</ds:datastoreItem>
+</file>
+
 <file path=customXml/itemProps4.xml><?xml version="1.0" encoding="utf-8"?>
-<ds:datastoreItem xmlns:ds="http://schemas.openxmlformats.org/officeDocument/2006/customXml" ds:itemID="{97D1592A-FED9-4544-8038-B913B1136A8A}">
+<ds:datastoreItem xmlns:ds="http://schemas.openxmlformats.org/officeDocument/2006/customXml" ds:itemID="{F6825FAB-DF53-4777-9C79-50CCA6152291}">
   <ds:schemaRefs>
-    <ds:schemaRef ds:uri="http://schemas.openxmlformats.org/officeDocument/2006/bibliography"/>
+    <ds:schemaRef ds:uri="http://schemas.microsoft.com/office/2006/metadata/properties"/>
+    <ds:schemaRef ds:uri="http://schemas.microsoft.com/office/infopath/2007/PartnerControls"/>
   </ds:schemaRefs>
 </ds:datastoreItem>
 </file>
</xml_diff>